<commit_message>
small fixes; remove prefer-html from docx render
</commit_message>
<xml_diff>
--- a/docs/Manuscript/output/TG_Full_Dissertation.docx
+++ b/docs/Manuscript/output/TG_Full_Dissertation.docx
@@ -1950,6 +1950,779 @@
       </w:r>
       <w:r>
         <w:t xml:space="preserve">. They tend to start by describing the dissociation between acquisition performance (performance during training) and testing performance (delayed retention and/or transfer), most strikingly observed as varied/random training participants performing worse than their constant/blocked counterparts during the training stage of the study, but then outperforming the constant/blocked comparisons at a later retention or transfer stage. This observation is then used to justify the idea that the most enduring and generalizable learning occurs by training at an optimal level of training difficulty, with difficulty being some function of the experience of the learner, and the cognitive or visuomotor processing demands of the task. It then follows that the factors that tend to make training more difficult (i.e. increased variability or randomization), are more likely to be beneficial when the learner has some experience, or when the processing demands of the task are not too extreme (which may only occur after some experience with the task). Such frameworks may be helpful heuristics in some cases, but they also seem to be overly flexible such that any null result of some intervention might be accounted for by a suboptimal amount of training trials, or by suggesting the training task was too difficult. The development of computational models that can account for how changes in the parameters of the motor-skill task scale with difficulty, would be a great step forward.</w:t>
+      </w:r>
+    </w:p>
+    <w:p>
+      <w:pPr>
+        <w:pStyle w:val="SourceCode"/>
+      </w:pPr>
+      <w:r>
+        <w:rPr>
+          <w:rStyle w:val="NormalTok"/>
+        </w:rPr>
+        <w:t xml:space="preserve">here</w:t>
+      </w:r>
+      <w:r>
+        <w:rPr>
+          <w:rStyle w:val="SpecialCharTok"/>
+        </w:rPr>
+        <w:t xml:space="preserve">::</w:t>
+      </w:r>
+      <w:r>
+        <w:rPr>
+          <w:rStyle w:val="FunctionTok"/>
+        </w:rPr>
+        <w:t xml:space="preserve">set_here</w:t>
+      </w:r>
+      <w:r>
+        <w:rPr>
+          <w:rStyle w:val="NormalTok"/>
+        </w:rPr>
+        <w:t xml:space="preserve">(</w:t>
+      </w:r>
+      <w:r>
+        <w:rPr>
+          <w:rStyle w:val="AttributeTok"/>
+        </w:rPr>
+        <w:t xml:space="preserve">path=</w:t>
+      </w:r>
+      <w:r>
+        <w:rPr>
+          <w:rStyle w:val="StringTok"/>
+        </w:rPr>
+        <w:t xml:space="preserve">'..'</w:t>
+      </w:r>
+      <w:r>
+        <w:rPr>
+          <w:rStyle w:val="NormalTok"/>
+        </w:rPr>
+        <w:t xml:space="preserve">)</w:t>
+      </w:r>
+      <w:r>
+        <w:br/>
+      </w:r>
+      <w:r>
+        <w:rPr>
+          <w:rStyle w:val="FunctionTok"/>
+        </w:rPr>
+        <w:t xml:space="preserve">source</w:t>
+      </w:r>
+      <w:r>
+        <w:rPr>
+          <w:rStyle w:val="NormalTok"/>
+        </w:rPr>
+        <w:t xml:space="preserve">(here</w:t>
+      </w:r>
+      <w:r>
+        <w:rPr>
+          <w:rStyle w:val="SpecialCharTok"/>
+        </w:rPr>
+        <w:t xml:space="preserve">::</w:t>
+      </w:r>
+      <w:r>
+        <w:rPr>
+          <w:rStyle w:val="FunctionTok"/>
+        </w:rPr>
+        <w:t xml:space="preserve">here</w:t>
+      </w:r>
+      <w:r>
+        <w:rPr>
+          <w:rStyle w:val="NormalTok"/>
+        </w:rPr>
+        <w:t xml:space="preserve">(</w:t>
+      </w:r>
+      <w:r>
+        <w:rPr>
+          <w:rStyle w:val="StringTok"/>
+        </w:rPr>
+        <w:t xml:space="preserve">"Functions"</w:t>
+      </w:r>
+      <w:r>
+        <w:rPr>
+          <w:rStyle w:val="NormalTok"/>
+        </w:rPr>
+        <w:t xml:space="preserve">, </w:t>
+      </w:r>
+      <w:r>
+        <w:rPr>
+          <w:rStyle w:val="StringTok"/>
+        </w:rPr>
+        <w:t xml:space="preserve">"packages.R"</w:t>
+      </w:r>
+      <w:r>
+        <w:rPr>
+          <w:rStyle w:val="NormalTok"/>
+        </w:rPr>
+        <w:t xml:space="preserve">))</w:t>
+      </w:r>
+      <w:r>
+        <w:br/>
+      </w:r>
+      <w:r>
+        <w:br/>
+      </w:r>
+      <w:r>
+        <w:rPr>
+          <w:rStyle w:val="ControlFlowTok"/>
+        </w:rPr>
+        <w:t xml:space="preserve">if</w:t>
+      </w:r>
+      <w:r>
+        <w:rPr>
+          <w:rStyle w:val="NormalTok"/>
+        </w:rPr>
+        <w:t xml:space="preserve"> (</w:t>
+      </w:r>
+      <w:r>
+        <w:rPr>
+          <w:rStyle w:val="FunctionTok"/>
+        </w:rPr>
+        <w:t xml:space="preserve">is.null</w:t>
+      </w:r>
+      <w:r>
+        <w:rPr>
+          <w:rStyle w:val="NormalTok"/>
+        </w:rPr>
+        <w:t xml:space="preserve">(knitr</w:t>
+      </w:r>
+      <w:r>
+        <w:rPr>
+          <w:rStyle w:val="SpecialCharTok"/>
+        </w:rPr>
+        <w:t xml:space="preserve">::</w:t>
+      </w:r>
+      <w:r>
+        <w:rPr>
+          <w:rStyle w:val="FunctionTok"/>
+        </w:rPr>
+        <w:t xml:space="preserve">pandoc_to</w:t>
+      </w:r>
+      <w:r>
+        <w:rPr>
+          <w:rStyle w:val="NormalTok"/>
+        </w:rPr>
+        <w:t xml:space="preserve">())) {</w:t>
+      </w:r>
+      <w:r>
+        <w:br/>
+      </w:r>
+      <w:r>
+        <w:rPr>
+          <w:rStyle w:val="NormalTok"/>
+        </w:rPr>
+        <w:t xml:space="preserve">  fmt_out </w:t>
+      </w:r>
+      <w:r>
+        <w:rPr>
+          <w:rStyle w:val="OtherTok"/>
+        </w:rPr>
+        <w:t xml:space="preserve">&lt;-</w:t>
+      </w:r>
+      <w:r>
+        <w:rPr>
+          <w:rStyle w:val="NormalTok"/>
+        </w:rPr>
+        <w:t xml:space="preserve"> </w:t>
+      </w:r>
+      <w:r>
+        <w:rPr>
+          <w:rStyle w:val="StringTok"/>
+        </w:rPr>
+        <w:t xml:space="preserve">"interactive"</w:t>
+      </w:r>
+      <w:r>
+        <w:br/>
+      </w:r>
+      <w:r>
+        <w:rPr>
+          <w:rStyle w:val="NormalTok"/>
+        </w:rPr>
+        <w:t xml:space="preserve">} </w:t>
+      </w:r>
+      <w:r>
+        <w:rPr>
+          <w:rStyle w:val="ControlFlowTok"/>
+        </w:rPr>
+        <w:t xml:space="preserve">else</w:t>
+      </w:r>
+      <w:r>
+        <w:rPr>
+          <w:rStyle w:val="NormalTok"/>
+        </w:rPr>
+        <w:t xml:space="preserve"> {</w:t>
+      </w:r>
+      <w:r>
+        <w:br/>
+      </w:r>
+      <w:r>
+        <w:rPr>
+          <w:rStyle w:val="NormalTok"/>
+        </w:rPr>
+        <w:t xml:space="preserve">  fmt_out </w:t>
+      </w:r>
+      <w:r>
+        <w:rPr>
+          <w:rStyle w:val="OtherTok"/>
+        </w:rPr>
+        <w:t xml:space="preserve">&lt;-</w:t>
+      </w:r>
+      <w:r>
+        <w:rPr>
+          <w:rStyle w:val="NormalTok"/>
+        </w:rPr>
+        <w:t xml:space="preserve"> knitr</w:t>
+      </w:r>
+      <w:r>
+        <w:rPr>
+          <w:rStyle w:val="SpecialCharTok"/>
+        </w:rPr>
+        <w:t xml:space="preserve">::</w:t>
+      </w:r>
+      <w:r>
+        <w:rPr>
+          <w:rStyle w:val="FunctionTok"/>
+        </w:rPr>
+        <w:t xml:space="preserve">pandoc_to</w:t>
+      </w:r>
+      <w:r>
+        <w:rPr>
+          <w:rStyle w:val="NormalTok"/>
+        </w:rPr>
+        <w:t xml:space="preserve">()</w:t>
+      </w:r>
+      <w:r>
+        <w:br/>
+      </w:r>
+      <w:r>
+        <w:rPr>
+          <w:rStyle w:val="NormalTok"/>
+        </w:rPr>
+        <w:t xml:space="preserve">}</w:t>
+      </w:r>
+      <w:r>
+        <w:br/>
+      </w:r>
+      <w:r>
+        <w:br/>
+      </w:r>
+      <w:r>
+        <w:rPr>
+          <w:rStyle w:val="NormalTok"/>
+        </w:rPr>
+        <w:t xml:space="preserve">knitr</w:t>
+      </w:r>
+      <w:r>
+        <w:rPr>
+          <w:rStyle w:val="SpecialCharTok"/>
+        </w:rPr>
+        <w:t xml:space="preserve">::</w:t>
+      </w:r>
+      <w:r>
+        <w:rPr>
+          <w:rStyle w:val="NormalTok"/>
+        </w:rPr>
+        <w:t xml:space="preserve">opts_chunk</w:t>
+      </w:r>
+      <w:r>
+        <w:rPr>
+          <w:rStyle w:val="SpecialCharTok"/>
+        </w:rPr>
+        <w:t xml:space="preserve">$</w:t>
+      </w:r>
+      <w:r>
+        <w:rPr>
+          <w:rStyle w:val="FunctionTok"/>
+        </w:rPr>
+        <w:t xml:space="preserve">set</w:t>
+      </w:r>
+      <w:r>
+        <w:rPr>
+          <w:rStyle w:val="NormalTok"/>
+        </w:rPr>
+        <w:t xml:space="preserve">(</w:t>
+      </w:r>
+      <w:r>
+        <w:rPr>
+          <w:rStyle w:val="AttributeTok"/>
+        </w:rPr>
+        <w:t xml:space="preserve">echo =</w:t>
+      </w:r>
+      <w:r>
+        <w:rPr>
+          <w:rStyle w:val="NormalTok"/>
+        </w:rPr>
+        <w:t xml:space="preserve"> </w:t>
+      </w:r>
+      <w:r>
+        <w:rPr>
+          <w:rStyle w:val="ConstantTok"/>
+        </w:rPr>
+        <w:t xml:space="preserve">FALSE</w:t>
+      </w:r>
+      <w:r>
+        <w:rPr>
+          <w:rStyle w:val="NormalTok"/>
+        </w:rPr>
+        <w:t xml:space="preserve">, </w:t>
+      </w:r>
+      <w:r>
+        <w:rPr>
+          <w:rStyle w:val="AttributeTok"/>
+        </w:rPr>
+        <w:t xml:space="preserve">include =</w:t>
+      </w:r>
+      <w:r>
+        <w:rPr>
+          <w:rStyle w:val="ConstantTok"/>
+        </w:rPr>
+        <w:t xml:space="preserve">TRUE</w:t>
+      </w:r>
+      <w:r>
+        <w:rPr>
+          <w:rStyle w:val="NormalTok"/>
+        </w:rPr>
+        <w:t xml:space="preserve">, </w:t>
+      </w:r>
+      <w:r>
+        <w:br/>
+      </w:r>
+      <w:r>
+        <w:rPr>
+          <w:rStyle w:val="NormalTok"/>
+        </w:rPr>
+        <w:t xml:space="preserve">                      </w:t>
+      </w:r>
+      <w:r>
+        <w:rPr>
+          <w:rStyle w:val="AttributeTok"/>
+        </w:rPr>
+        <w:t xml:space="preserve">warning =</w:t>
+      </w:r>
+      <w:r>
+        <w:rPr>
+          <w:rStyle w:val="NormalTok"/>
+        </w:rPr>
+        <w:t xml:space="preserve"> </w:t>
+      </w:r>
+      <w:r>
+        <w:rPr>
+          <w:rStyle w:val="ConstantTok"/>
+        </w:rPr>
+        <w:t xml:space="preserve">FALSE</w:t>
+      </w:r>
+      <w:r>
+        <w:rPr>
+          <w:rStyle w:val="NormalTok"/>
+        </w:rPr>
+        <w:t xml:space="preserve">, </w:t>
+      </w:r>
+      <w:r>
+        <w:rPr>
+          <w:rStyle w:val="AttributeTok"/>
+        </w:rPr>
+        <w:t xml:space="preserve">message =</w:t>
+      </w:r>
+      <w:r>
+        <w:rPr>
+          <w:rStyle w:val="NormalTok"/>
+        </w:rPr>
+        <w:t xml:space="preserve"> </w:t>
+      </w:r>
+      <w:r>
+        <w:rPr>
+          <w:rStyle w:val="ConstantTok"/>
+        </w:rPr>
+        <w:t xml:space="preserve">FALSE</w:t>
+      </w:r>
+      <w:r>
+        <w:rPr>
+          <w:rStyle w:val="NormalTok"/>
+        </w:rPr>
+        <w:t xml:space="preserve">, </w:t>
+      </w:r>
+      <w:r>
+        <w:rPr>
+          <w:rStyle w:val="AttributeTok"/>
+        </w:rPr>
+        <w:t xml:space="preserve">eval=</w:t>
+      </w:r>
+      <w:r>
+        <w:rPr>
+          <w:rStyle w:val="ConstantTok"/>
+        </w:rPr>
+        <w:t xml:space="preserve">TRUE</w:t>
+      </w:r>
+      <w:r>
+        <w:rPr>
+          <w:rStyle w:val="NormalTok"/>
+        </w:rPr>
+        <w:t xml:space="preserve">)</w:t>
+      </w:r>
+      <w:r>
+        <w:br/>
+      </w:r>
+      <w:r>
+        <w:br/>
+      </w:r>
+      <w:r>
+        <w:rPr>
+          <w:rStyle w:val="NormalTok"/>
+        </w:rPr>
+        <w:t xml:space="preserve">knitr</w:t>
+      </w:r>
+      <w:r>
+        <w:rPr>
+          <w:rStyle w:val="SpecialCharTok"/>
+        </w:rPr>
+        <w:t xml:space="preserve">::</w:t>
+      </w:r>
+      <w:r>
+        <w:rPr>
+          <w:rStyle w:val="NormalTok"/>
+        </w:rPr>
+        <w:t xml:space="preserve">opts_chunk</w:t>
+      </w:r>
+      <w:r>
+        <w:rPr>
+          <w:rStyle w:val="SpecialCharTok"/>
+        </w:rPr>
+        <w:t xml:space="preserve">$</w:t>
+      </w:r>
+      <w:r>
+        <w:rPr>
+          <w:rStyle w:val="FunctionTok"/>
+        </w:rPr>
+        <w:t xml:space="preserve">set</w:t>
+      </w:r>
+      <w:r>
+        <w:rPr>
+          <w:rStyle w:val="NormalTok"/>
+        </w:rPr>
+        <w:t xml:space="preserve">(</w:t>
+      </w:r>
+      <w:r>
+        <w:rPr>
+          <w:rStyle w:val="AttributeTok"/>
+        </w:rPr>
+        <w:t xml:space="preserve">fig.align =</w:t>
+      </w:r>
+      <w:r>
+        <w:rPr>
+          <w:rStyle w:val="NormalTok"/>
+        </w:rPr>
+        <w:t xml:space="preserve"> </w:t>
+      </w:r>
+      <w:r>
+        <w:rPr>
+          <w:rStyle w:val="StringTok"/>
+        </w:rPr>
+        <w:t xml:space="preserve">"center"</w:t>
+      </w:r>
+      <w:r>
+        <w:rPr>
+          <w:rStyle w:val="NormalTok"/>
+        </w:rPr>
+        <w:t xml:space="preserve">, </w:t>
+      </w:r>
+      <w:r>
+        <w:rPr>
+          <w:rStyle w:val="AttributeTok"/>
+        </w:rPr>
+        <w:t xml:space="preserve">fig.retina =</w:t>
+      </w:r>
+      <w:r>
+        <w:rPr>
+          <w:rStyle w:val="NormalTok"/>
+        </w:rPr>
+        <w:t xml:space="preserve"> </w:t>
+      </w:r>
+      <w:r>
+        <w:rPr>
+          <w:rStyle w:val="DecValTok"/>
+        </w:rPr>
+        <w:t xml:space="preserve">3</w:t>
+      </w:r>
+      <w:r>
+        <w:rPr>
+          <w:rStyle w:val="NormalTok"/>
+        </w:rPr>
+        <w:t xml:space="preserve">,</w:t>
+      </w:r>
+      <w:r>
+        <w:br/>
+      </w:r>
+      <w:r>
+        <w:rPr>
+          <w:rStyle w:val="NormalTok"/>
+        </w:rPr>
+        <w:t xml:space="preserve">                      </w:t>
+      </w:r>
+      <w:r>
+        <w:rPr>
+          <w:rStyle w:val="AttributeTok"/>
+        </w:rPr>
+        <w:t xml:space="preserve">fig.width =</w:t>
+      </w:r>
+      <w:r>
+        <w:rPr>
+          <w:rStyle w:val="NormalTok"/>
+        </w:rPr>
+        <w:t xml:space="preserve"> </w:t>
+      </w:r>
+      <w:r>
+        <w:rPr>
+          <w:rStyle w:val="DecValTok"/>
+        </w:rPr>
+        <w:t xml:space="preserve">6</w:t>
+      </w:r>
+      <w:r>
+        <w:rPr>
+          <w:rStyle w:val="NormalTok"/>
+        </w:rPr>
+        <w:t xml:space="preserve">, </w:t>
+      </w:r>
+      <w:r>
+        <w:rPr>
+          <w:rStyle w:val="AttributeTok"/>
+        </w:rPr>
+        <w:t xml:space="preserve">fig.height =</w:t>
+      </w:r>
+      <w:r>
+        <w:rPr>
+          <w:rStyle w:val="NormalTok"/>
+        </w:rPr>
+        <w:t xml:space="preserve"> (</w:t>
+      </w:r>
+      <w:r>
+        <w:rPr>
+          <w:rStyle w:val="DecValTok"/>
+        </w:rPr>
+        <w:t xml:space="preserve">6</w:t>
+      </w:r>
+      <w:r>
+        <w:rPr>
+          <w:rStyle w:val="NormalTok"/>
+        </w:rPr>
+        <w:t xml:space="preserve"> </w:t>
+      </w:r>
+      <w:r>
+        <w:rPr>
+          <w:rStyle w:val="SpecialCharTok"/>
+        </w:rPr>
+        <w:t xml:space="preserve">*</w:t>
+      </w:r>
+      <w:r>
+        <w:rPr>
+          <w:rStyle w:val="NormalTok"/>
+        </w:rPr>
+        <w:t xml:space="preserve"> </w:t>
+      </w:r>
+      <w:r>
+        <w:rPr>
+          <w:rStyle w:val="FloatTok"/>
+        </w:rPr>
+        <w:t xml:space="preserve">0.618</w:t>
+      </w:r>
+      <w:r>
+        <w:rPr>
+          <w:rStyle w:val="NormalTok"/>
+        </w:rPr>
+        <w:t xml:space="preserve">),</w:t>
+      </w:r>
+      <w:r>
+        <w:br/>
+      </w:r>
+      <w:r>
+        <w:rPr>
+          <w:rStyle w:val="NormalTok"/>
+        </w:rPr>
+        <w:t xml:space="preserve">                      </w:t>
+      </w:r>
+      <w:r>
+        <w:rPr>
+          <w:rStyle w:val="AttributeTok"/>
+        </w:rPr>
+        <w:t xml:space="preserve">out.width =</w:t>
+      </w:r>
+      <w:r>
+        <w:rPr>
+          <w:rStyle w:val="NormalTok"/>
+        </w:rPr>
+        <w:t xml:space="preserve"> </w:t>
+      </w:r>
+      <w:r>
+        <w:rPr>
+          <w:rStyle w:val="StringTok"/>
+        </w:rPr>
+        <w:t xml:space="preserve">"100%"</w:t>
+      </w:r>
+      <w:r>
+        <w:rPr>
+          <w:rStyle w:val="NormalTok"/>
+        </w:rPr>
+        <w:t xml:space="preserve">, </w:t>
+      </w:r>
+      <w:r>
+        <w:rPr>
+          <w:rStyle w:val="AttributeTok"/>
+        </w:rPr>
+        <w:t xml:space="preserve">collapse =</w:t>
+      </w:r>
+      <w:r>
+        <w:rPr>
+          <w:rStyle w:val="NormalTok"/>
+        </w:rPr>
+        <w:t xml:space="preserve"> </w:t>
+      </w:r>
+      <w:r>
+        <w:rPr>
+          <w:rStyle w:val="ConstantTok"/>
+        </w:rPr>
+        <w:t xml:space="preserve">TRUE</w:t>
+      </w:r>
+      <w:r>
+        <w:rPr>
+          <w:rStyle w:val="NormalTok"/>
+        </w:rPr>
+        <w:t xml:space="preserve">)</w:t>
+      </w:r>
+      <w:r>
+        <w:br/>
+      </w:r>
+      <w:r>
+        <w:rPr>
+          <w:rStyle w:val="CommentTok"/>
+        </w:rPr>
+        <w:t xml:space="preserve"># </w:t>
+      </w:r>
+      <w:r>
+        <w:br/>
+      </w:r>
+      <w:r>
+        <w:rPr>
+          <w:rStyle w:val="FunctionTok"/>
+        </w:rPr>
+        <w:t xml:space="preserve">options</w:t>
+      </w:r>
+      <w:r>
+        <w:rPr>
+          <w:rStyle w:val="NormalTok"/>
+        </w:rPr>
+        <w:t xml:space="preserve">(</w:t>
+      </w:r>
+      <w:r>
+        <w:rPr>
+          <w:rStyle w:val="AttributeTok"/>
+        </w:rPr>
+        <w:t xml:space="preserve">digits =</w:t>
+      </w:r>
+      <w:r>
+        <w:rPr>
+          <w:rStyle w:val="NormalTok"/>
+        </w:rPr>
+        <w:t xml:space="preserve"> </w:t>
+      </w:r>
+      <w:r>
+        <w:rPr>
+          <w:rStyle w:val="DecValTok"/>
+        </w:rPr>
+        <w:t xml:space="preserve">3</w:t>
+      </w:r>
+      <w:r>
+        <w:rPr>
+          <w:rStyle w:val="NormalTok"/>
+        </w:rPr>
+        <w:t xml:space="preserve">, </w:t>
+      </w:r>
+      <w:r>
+        <w:rPr>
+          <w:rStyle w:val="AttributeTok"/>
+        </w:rPr>
+        <w:t xml:space="preserve">width =</w:t>
+      </w:r>
+      <w:r>
+        <w:rPr>
+          <w:rStyle w:val="NormalTok"/>
+        </w:rPr>
+        <w:t xml:space="preserve"> </w:t>
+      </w:r>
+      <w:r>
+        <w:rPr>
+          <w:rStyle w:val="DecValTok"/>
+        </w:rPr>
+        <w:t xml:space="preserve">120</w:t>
+      </w:r>
+      <w:r>
+        <w:rPr>
+          <w:rStyle w:val="NormalTok"/>
+        </w:rPr>
+        <w:t xml:space="preserve">,</w:t>
+      </w:r>
+      <w:r>
+        <w:br/>
+      </w:r>
+      <w:r>
+        <w:rPr>
+          <w:rStyle w:val="NormalTok"/>
+        </w:rPr>
+        <w:t xml:space="preserve">        </w:t>
+      </w:r>
+      <w:r>
+        <w:rPr>
+          <w:rStyle w:val="AttributeTok"/>
+        </w:rPr>
+        <w:t xml:space="preserve">dplyr.summarise.inform =</w:t>
+      </w:r>
+      <w:r>
+        <w:rPr>
+          <w:rStyle w:val="NormalTok"/>
+        </w:rPr>
+        <w:t xml:space="preserve"> </w:t>
+      </w:r>
+      <w:r>
+        <w:rPr>
+          <w:rStyle w:val="ConstantTok"/>
+        </w:rPr>
+        <w:t xml:space="preserve">FALSE</w:t>
+      </w:r>
+      <w:r>
+        <w:rPr>
+          <w:rStyle w:val="NormalTok"/>
+        </w:rPr>
+        <w:t xml:space="preserve">,</w:t>
+      </w:r>
+      <w:r>
+        <w:br/>
+      </w:r>
+      <w:r>
+        <w:rPr>
+          <w:rStyle w:val="NormalTok"/>
+        </w:rPr>
+        <w:t xml:space="preserve">        </w:t>
+      </w:r>
+      <w:r>
+        <w:rPr>
+          <w:rStyle w:val="AttributeTok"/>
+        </w:rPr>
+        <w:t xml:space="preserve">knitr.kable.NA =</w:t>
+      </w:r>
+      <w:r>
+        <w:rPr>
+          <w:rStyle w:val="NormalTok"/>
+        </w:rPr>
+        <w:t xml:space="preserve"> </w:t>
+      </w:r>
+      <w:r>
+        <w:rPr>
+          <w:rStyle w:val="StringTok"/>
+        </w:rPr>
+        <w:t xml:space="preserve">""</w:t>
+      </w:r>
+      <w:r>
+        <w:rPr>
+          <w:rStyle w:val="NormalTok"/>
+        </w:rPr>
+        <w:t xml:space="preserve">)</w:t>
       </w:r>
     </w:p>
     <w:bookmarkEnd w:id="33"/>
@@ -17426,7 +18199,7 @@
                     <w:jc w:val="center"/>
                   </w:pPr>
                   <w:r>
-                    <w:t xml:space="preserve">-0.116</w:t>
+                    <w:t xml:space="preserve">-0.112</w:t>
                   </w:r>
                 </w:p>
               </w:tc>
@@ -17439,7 +18212,7 @@
                     <w:jc w:val="center"/>
                   </w:pPr>
                   <w:r>
-                    <w:t xml:space="preserve">0.478</w:t>
+                    <w:t xml:space="preserve">0.486</w:t>
                   </w:r>
                 </w:p>
               </w:tc>
@@ -17465,7 +18238,7 @@
                     <w:jc w:val="center"/>
                   </w:pPr>
                   <w:r>
-                    <w:t xml:space="preserve">0.933</w:t>
+                    <w:t xml:space="preserve">0.930</w:t>
                   </w:r>
                 </w:p>
               </w:tc>
@@ -17519,7 +18292,7 @@
                     <w:jc w:val="center"/>
                   </w:pPr>
                   <w:r>
-                    <w:t xml:space="preserve">0.266</w:t>
+                    <w:t xml:space="preserve">0.269</w:t>
                   </w:r>
                 </w:p>
               </w:tc>
@@ -17545,7 +18318,7 @@
                     <w:jc w:val="center"/>
                   </w:pPr>
                   <w:r>
-                    <w:t xml:space="preserve">0.901</w:t>
+                    <w:t xml:space="preserve">0.902</w:t>
                   </w:r>
                 </w:p>
               </w:tc>
@@ -29211,7 +29984,7 @@
     </w:p>
     <w:bookmarkEnd w:id="179"/>
     <w:bookmarkEnd w:id="180"/>
-    <w:bookmarkStart w:id="459" w:name="appendix"/>
+    <w:bookmarkStart w:id="480" w:name="appendix"/>
     <w:p>
       <w:pPr>
         <w:pStyle w:val="Heading1"/>
@@ -29883,7 +30656,7 @@
     </w:p>
     <w:bookmarkEnd w:id="190"/>
     <w:bookmarkEnd w:id="191"/>
-    <w:bookmarkStart w:id="196" w:name="training-plots---experiment-1"/>
+    <w:bookmarkStart w:id="199" w:name="training-plots---experiment-1"/>
     <w:p>
       <w:pPr>
         <w:pStyle w:val="Heading3"/>
@@ -29995,7 +30768,7 @@
       </w:pPr>
     </w:p>
     <w:bookmarkEnd w:id="194"/>
-    <w:bookmarkStart w:id="195" w:name="statistical-tests-for-asymptote"/>
+    <w:bookmarkStart w:id="198" w:name="statistical-tests-for-asymptote"/>
     <w:p>
       <w:pPr>
         <w:pStyle w:val="Heading4"/>
@@ -30046,15 +30819,57 @@
       <w:pPr>
         <w:pStyle w:val="FirstParagraph"/>
       </w:pPr>
+      <w:r>
+        <w:drawing>
+          <wp:inline>
+            <wp:extent cx="5334000" cy="3293621"/>
+            <wp:effectExtent b="0" l="0" r="0" t="0"/>
+            <wp:docPr descr="" title="" id="196" name="Picture"/>
+            <a:graphic>
+              <a:graphicData uri="http://schemas.openxmlformats.org/drawingml/2006/picture">
+                <pic:pic>
+                  <pic:nvPicPr>
+                    <pic:cNvPr descr="manuscript_files/figure-docx/unnamed-chunk-56-1.png" id="197" name="Picture"/>
+                    <pic:cNvPicPr>
+                      <a:picLocks noChangeArrowheads="1" noChangeAspect="1"/>
+                    </pic:cNvPicPr>
+                  </pic:nvPicPr>
+                  <pic:blipFill>
+                    <a:blip r:embed="rId195"/>
+                    <a:stretch>
+                      <a:fillRect/>
+                    </a:stretch>
+                  </pic:blipFill>
+                  <pic:spPr bwMode="auto">
+                    <a:xfrm>
+                      <a:off x="0" y="0"/>
+                      <a:ext cx="5334000" cy="3293621"/>
+                    </a:xfrm>
+                    <a:prstGeom prst="rect">
+                      <a:avLst/>
+                    </a:prstGeom>
+                    <a:noFill/>
+                    <a:ln w="9525">
+                      <a:noFill/>
+                      <a:headEnd/>
+                      <a:tailEnd/>
+                    </a:ln>
+                  </pic:spPr>
+                </pic:pic>
+              </a:graphicData>
+            </a:graphic>
+          </wp:inline>
+        </w:drawing>
+      </w:r>
     </w:p>
     <w:p>
       <w:r>
         <w:br w:type="page"/>
       </w:r>
     </w:p>
-    <w:bookmarkEnd w:id="195"/>
-    <w:bookmarkEnd w:id="196"/>
-    <w:bookmarkStart w:id="458" w:name="appendix---project-2---experiment-1"/>
+    <w:bookmarkEnd w:id="198"/>
+    <w:bookmarkEnd w:id="199"/>
+    <w:bookmarkStart w:id="479" w:name="appendix---project-2---experiment-1"/>
     <w:p>
       <w:pPr>
         <w:pStyle w:val="Heading3"/>
@@ -30063,7 +30878,7 @@
         <w:t xml:space="preserve">Appendix - Project 2 - Experiment 1</w:t>
       </w:r>
     </w:p>
-    <w:bookmarkStart w:id="199" w:name="posterior-predictive-distributions"/>
+    <w:bookmarkStart w:id="208" w:name="posterior-predictive-distributions"/>
     <w:p>
       <w:pPr>
         <w:pStyle w:val="Heading4"/>
@@ -30086,12 +30901,54 @@
       <w:tr>
         <w:tc>
           <w:tcPr/>
-          <w:bookmarkStart w:id="197" w:name="fig-post-pred-dist"/>
+          <w:bookmarkStart w:id="203" w:name="fig-post-pred-dist"/>
           <w:p>
             <w:pPr>
               <w:pStyle w:val="Compact"/>
               <w:jc w:val="center"/>
             </w:pPr>
+            <w:r>
+              <w:drawing>
+                <wp:inline>
+                  <wp:extent cx="5334000" cy="4364181"/>
+                  <wp:effectExtent b="0" l="0" r="0" t="0"/>
+                  <wp:docPr descr="" title="" id="201" name="Picture"/>
+                  <a:graphic>
+                    <a:graphicData uri="http://schemas.openxmlformats.org/drawingml/2006/picture">
+                      <pic:pic>
+                        <pic:nvPicPr>
+                          <pic:cNvPr descr="manuscript_files/figure-docx/fig-post-pred-dist-1.png" id="202" name="Picture"/>
+                          <pic:cNvPicPr>
+                            <a:picLocks noChangeArrowheads="1" noChangeAspect="1"/>
+                          </pic:cNvPicPr>
+                        </pic:nvPicPr>
+                        <pic:blipFill>
+                          <a:blip r:embed="rId200"/>
+                          <a:stretch>
+                            <a:fillRect/>
+                          </a:stretch>
+                        </pic:blipFill>
+                        <pic:spPr bwMode="auto">
+                          <a:xfrm>
+                            <a:off x="0" y="0"/>
+                            <a:ext cx="5334000" cy="4364181"/>
+                          </a:xfrm>
+                          <a:prstGeom prst="rect">
+                            <a:avLst/>
+                          </a:prstGeom>
+                          <a:noFill/>
+                          <a:ln w="9525">
+                            <a:noFill/>
+                            <a:headEnd/>
+                            <a:tailEnd/>
+                          </a:ln>
+                        </pic:spPr>
+                      </pic:pic>
+                    </a:graphicData>
+                  </a:graphic>
+                </wp:inline>
+              </w:drawing>
+            </w:r>
           </w:p>
           <w:p>
             <w:pPr>
@@ -30104,178 +30961,6 @@
             </w:pPr>
             <w:r>
               <w:t xml:space="preserve">Figure 24: Posterior Predictive distributions for Absolute Deviance. Posterior Draws in Blue, colored lines are empirical data.</w:t>
-            </w:r>
-          </w:p>
-          <w:bookmarkEnd w:id="197"/>
-        </w:tc>
-      </w:tr>
-    </w:tbl>
-    <w:tbl>
-      <w:tblPr>
-        <w:tblStyle w:val="Table"/>
-        <w:tblW w:type="pct" w:w="5000"/>
-        <w:tblLook w:firstRow="0" w:lastRow="0" w:firstColumn="0" w:lastColumn="0" w:noHBand="0" w:noVBand="0" w:val="0000"/>
-        <w:jc w:val="start"/>
-        <w:tblLayout w:type="fixed"/>
-      </w:tblPr>
-      <w:tblGrid>
-        <w:gridCol w:w="7920"/>
-      </w:tblGrid>
-      <w:tr>
-        <w:tc>
-          <w:tcPr/>
-          <w:bookmarkStart w:id="198" w:name="fig-post-pred-vx"/>
-          <w:p>
-            <w:pPr>
-              <w:pStyle w:val="Compact"/>
-              <w:jc w:val="center"/>
-            </w:pPr>
-          </w:p>
-          <w:p>
-            <w:pPr>
-              <w:jc w:val="center"/>
-            </w:pPr>
-            <w:pPr>
-              <w:jc w:val="start"/>
-              <w:spacing w:before="200"/>
-              <w:pStyle w:val="ImageCaption"/>
-            </w:pPr>
-            <w:r>
-              <w:t xml:space="preserve">Figure 25: Posterior Predictive distributions for Vx. Posterior Draws in Blue, colored lines are empirical data.</w:t>
-            </w:r>
-          </w:p>
-          <w:bookmarkEnd w:id="198"/>
-        </w:tc>
-      </w:tr>
-    </w:tbl>
-    <w:bookmarkEnd w:id="199"/>
-    <w:bookmarkStart w:id="201" w:name="empirical-vs.-predicted"/>
-    <w:p>
-      <w:pPr>
-        <w:pStyle w:val="Heading4"/>
-      </w:pPr>
-      <w:r>
-        <w:t xml:space="preserve">Empirical vs. Predicted</w:t>
-      </w:r>
-    </w:p>
-    <w:tbl>
-      <w:tblPr>
-        <w:tblStyle w:val="Table"/>
-        <w:tblW w:type="pct" w:w="5000"/>
-        <w:tblLook w:firstRow="0" w:lastRow="0" w:firstColumn="0" w:lastColumn="0" w:noHBand="0" w:noVBand="0" w:val="0000"/>
-        <w:jc w:val="start"/>
-        <w:tblLayout w:type="fixed"/>
-      </w:tblPr>
-      <w:tblGrid>
-        <w:gridCol w:w="7920"/>
-      </w:tblGrid>
-      <w:tr>
-        <w:tc>
-          <w:tcPr/>
-          <w:bookmarkStart w:id="200" w:name="fig-empVsPred"/>
-          <w:p>
-            <w:pPr>
-              <w:pStyle w:val="Compact"/>
-              <w:jc w:val="center"/>
-            </w:pPr>
-          </w:p>
-          <w:p>
-            <w:pPr>
-              <w:jc w:val="center"/>
-            </w:pPr>
-            <w:pPr>
-              <w:jc w:val="start"/>
-              <w:spacing w:before="200"/>
-              <w:pStyle w:val="ImageCaption"/>
-            </w:pPr>
-            <w:r>
-              <w:t xml:space="preserve">Figure 26: Bayesian Mixed Model predictions vs. Empirical Predictions - X velocity</w:t>
-            </w:r>
-          </w:p>
-          <w:bookmarkEnd w:id="200"/>
-        </w:tc>
-      </w:tr>
-    </w:tbl>
-    <w:bookmarkEnd w:id="201"/>
-    <w:bookmarkStart w:id="457" w:name="different-aggregations"/>
-    <w:p>
-      <w:pPr>
-        <w:pStyle w:val="Heading4"/>
-      </w:pPr>
-      <w:r>
-        <w:t xml:space="preserve">Different Aggregations</w:t>
-      </w:r>
-    </w:p>
-    <w:tbl>
-      <w:tblPr>
-        <w:tblStyle w:val="Table"/>
-        <w:tblW w:type="pct" w:w="5000"/>
-        <w:tblLook w:firstRow="0" w:lastRow="0" w:firstColumn="0" w:lastColumn="0" w:noHBand="0" w:noVBand="0" w:val="0000"/>
-        <w:jc w:val="start"/>
-        <w:tblLayout w:type="fixed"/>
-      </w:tblPr>
-      <w:tblGrid>
-        <w:gridCol w:w="7920"/>
-      </w:tblGrid>
-      <w:tr>
-        <w:tc>
-          <w:tcPr/>
-          <w:bookmarkStart w:id="202" w:name="fig-empirical-distGrp1"/>
-          <w:p>
-            <w:pPr>
-              <w:pStyle w:val="Compact"/>
-              <w:jc w:val="center"/>
-            </w:pPr>
-          </w:p>
-          <w:p>
-            <w:pPr>
-              <w:jc w:val="center"/>
-            </w:pPr>
-            <w:pPr>
-              <w:jc w:val="start"/>
-              <w:spacing w:before="200"/>
-              <w:pStyle w:val="ImageCaption"/>
-            </w:pPr>
-            <w:r>
-              <w:t xml:space="preserve">Figure 27: E1. Distribution of Vx at Participant level</w:t>
-            </w:r>
-          </w:p>
-          <w:bookmarkEnd w:id="202"/>
-        </w:tc>
-      </w:tr>
-    </w:tbl>
-    <w:tbl>
-      <w:tblPr>
-        <w:tblStyle w:val="Table"/>
-        <w:tblW w:type="pct" w:w="5000"/>
-        <w:tblLook w:firstRow="0" w:lastRow="0" w:firstColumn="0" w:lastColumn="0" w:noHBand="0" w:noVBand="0" w:val="0000"/>
-        <w:jc w:val="start"/>
-        <w:tblLayout w:type="fixed"/>
-      </w:tblPr>
-      <w:tblGrid>
-        <w:gridCol w:w="7920"/>
-      </w:tblGrid>
-      <w:tr>
-        <w:tc>
-          <w:tcPr/>
-          <w:bookmarkStart w:id="203" w:name="fig-empirical-distGrp2"/>
-          <w:p>
-            <w:pPr>
-              <w:pStyle w:val="Compact"/>
-              <w:jc w:val="center"/>
-            </w:pPr>
-          </w:p>
-          <w:p>
-            <w:pPr>
-              <w:jc w:val="center"/>
-            </w:pPr>
-            <w:pPr>
-              <w:jc w:val="start"/>
-              <w:spacing w:before="200"/>
-              <w:pStyle w:val="ImageCaption"/>
-            </w:pPr>
-            <w:r>
-              <w:t xml:space="preserve">Figure 28: E1. Distribution of Vx at Trial level</w:t>
             </w:r>
           </w:p>
           <w:bookmarkEnd w:id="203"/>
@@ -30296,12 +30981,394 @@
       <w:tr>
         <w:tc>
           <w:tcPr/>
-          <w:bookmarkStart w:id="204" w:name="fig-e1-ame"/>
+          <w:bookmarkStart w:id="207" w:name="fig-post-pred-vx"/>
           <w:p>
             <w:pPr>
               <w:pStyle w:val="Compact"/>
               <w:jc w:val="center"/>
             </w:pPr>
+            <w:r>
+              <w:drawing>
+                <wp:inline>
+                  <wp:extent cx="5334000" cy="3394363"/>
+                  <wp:effectExtent b="0" l="0" r="0" t="0"/>
+                  <wp:docPr descr="" title="" id="205" name="Picture"/>
+                  <a:graphic>
+                    <a:graphicData uri="http://schemas.openxmlformats.org/drawingml/2006/picture">
+                      <pic:pic>
+                        <pic:nvPicPr>
+                          <pic:cNvPr descr="manuscript_files/figure-docx/fig-post-pred-vx-1.png" id="206" name="Picture"/>
+                          <pic:cNvPicPr>
+                            <a:picLocks noChangeArrowheads="1" noChangeAspect="1"/>
+                          </pic:cNvPicPr>
+                        </pic:nvPicPr>
+                        <pic:blipFill>
+                          <a:blip r:embed="rId204"/>
+                          <a:stretch>
+                            <a:fillRect/>
+                          </a:stretch>
+                        </pic:blipFill>
+                        <pic:spPr bwMode="auto">
+                          <a:xfrm>
+                            <a:off x="0" y="0"/>
+                            <a:ext cx="5334000" cy="3394363"/>
+                          </a:xfrm>
+                          <a:prstGeom prst="rect">
+                            <a:avLst/>
+                          </a:prstGeom>
+                          <a:noFill/>
+                          <a:ln w="9525">
+                            <a:noFill/>
+                            <a:headEnd/>
+                            <a:tailEnd/>
+                          </a:ln>
+                        </pic:spPr>
+                      </pic:pic>
+                    </a:graphicData>
+                  </a:graphic>
+                </wp:inline>
+              </w:drawing>
+            </w:r>
+          </w:p>
+          <w:p>
+            <w:pPr>
+              <w:jc w:val="center"/>
+            </w:pPr>
+            <w:pPr>
+              <w:jc w:val="start"/>
+              <w:spacing w:before="200"/>
+              <w:pStyle w:val="ImageCaption"/>
+            </w:pPr>
+            <w:r>
+              <w:t xml:space="preserve">Figure 25: Posterior Predictive distributions for Vx. Posterior Draws in Blue, colored lines are empirical data.</w:t>
+            </w:r>
+          </w:p>
+          <w:bookmarkEnd w:id="207"/>
+        </w:tc>
+      </w:tr>
+    </w:tbl>
+    <w:bookmarkEnd w:id="208"/>
+    <w:bookmarkStart w:id="213" w:name="empirical-vs.-predicted"/>
+    <w:p>
+      <w:pPr>
+        <w:pStyle w:val="Heading4"/>
+      </w:pPr>
+      <w:r>
+        <w:t xml:space="preserve">Empirical vs. Predicted</w:t>
+      </w:r>
+    </w:p>
+    <w:tbl>
+      <w:tblPr>
+        <w:tblStyle w:val="Table"/>
+        <w:tblW w:type="pct" w:w="5000"/>
+        <w:tblLook w:firstRow="0" w:lastRow="0" w:firstColumn="0" w:lastColumn="0" w:noHBand="0" w:noVBand="0" w:val="0000"/>
+        <w:jc w:val="start"/>
+        <w:tblLayout w:type="fixed"/>
+      </w:tblPr>
+      <w:tblGrid>
+        <w:gridCol w:w="7920"/>
+      </w:tblGrid>
+      <w:tr>
+        <w:tc>
+          <w:tcPr/>
+          <w:bookmarkStart w:id="212" w:name="fig-empVsPred"/>
+          <w:p>
+            <w:pPr>
+              <w:pStyle w:val="Compact"/>
+              <w:jc w:val="center"/>
+            </w:pPr>
+            <w:r>
+              <w:drawing>
+                <wp:inline>
+                  <wp:extent cx="5334000" cy="5818909"/>
+                  <wp:effectExtent b="0" l="0" r="0" t="0"/>
+                  <wp:docPr descr="" title="" id="210" name="Picture"/>
+                  <a:graphic>
+                    <a:graphicData uri="http://schemas.openxmlformats.org/drawingml/2006/picture">
+                      <pic:pic>
+                        <pic:nvPicPr>
+                          <pic:cNvPr descr="manuscript_files/figure-docx/fig-empVsPred-1.png" id="211" name="Picture"/>
+                          <pic:cNvPicPr>
+                            <a:picLocks noChangeArrowheads="1" noChangeAspect="1"/>
+                          </pic:cNvPicPr>
+                        </pic:nvPicPr>
+                        <pic:blipFill>
+                          <a:blip r:embed="rId209"/>
+                          <a:stretch>
+                            <a:fillRect/>
+                          </a:stretch>
+                        </pic:blipFill>
+                        <pic:spPr bwMode="auto">
+                          <a:xfrm>
+                            <a:off x="0" y="0"/>
+                            <a:ext cx="5334000" cy="5818909"/>
+                          </a:xfrm>
+                          <a:prstGeom prst="rect">
+                            <a:avLst/>
+                          </a:prstGeom>
+                          <a:noFill/>
+                          <a:ln w="9525">
+                            <a:noFill/>
+                            <a:headEnd/>
+                            <a:tailEnd/>
+                          </a:ln>
+                        </pic:spPr>
+                      </pic:pic>
+                    </a:graphicData>
+                  </a:graphic>
+                </wp:inline>
+              </w:drawing>
+            </w:r>
+          </w:p>
+          <w:p>
+            <w:pPr>
+              <w:jc w:val="center"/>
+            </w:pPr>
+            <w:pPr>
+              <w:jc w:val="start"/>
+              <w:spacing w:before="200"/>
+              <w:pStyle w:val="ImageCaption"/>
+            </w:pPr>
+            <w:r>
+              <w:t xml:space="preserve">Figure 26: Bayesian Mixed Model predictions vs. Empirical Predictions - X velocity</w:t>
+            </w:r>
+          </w:p>
+          <w:bookmarkEnd w:id="212"/>
+        </w:tc>
+      </w:tr>
+    </w:tbl>
+    <w:bookmarkEnd w:id="213"/>
+    <w:bookmarkStart w:id="478" w:name="different-aggregations"/>
+    <w:p>
+      <w:pPr>
+        <w:pStyle w:val="Heading4"/>
+      </w:pPr>
+      <w:r>
+        <w:t xml:space="preserve">Different Aggregations</w:t>
+      </w:r>
+    </w:p>
+    <w:tbl>
+      <w:tblPr>
+        <w:tblStyle w:val="Table"/>
+        <w:tblW w:type="pct" w:w="5000"/>
+        <w:tblLook w:firstRow="0" w:lastRow="0" w:firstColumn="0" w:lastColumn="0" w:noHBand="0" w:noVBand="0" w:val="0000"/>
+        <w:jc w:val="start"/>
+        <w:tblLayout w:type="fixed"/>
+      </w:tblPr>
+      <w:tblGrid>
+        <w:gridCol w:w="7920"/>
+      </w:tblGrid>
+      <w:tr>
+        <w:tc>
+          <w:tcPr/>
+          <w:bookmarkStart w:id="217" w:name="fig-empirical-distGrp1"/>
+          <w:p>
+            <w:pPr>
+              <w:pStyle w:val="Compact"/>
+              <w:jc w:val="center"/>
+            </w:pPr>
+            <w:r>
+              <w:drawing>
+                <wp:inline>
+                  <wp:extent cx="5334000" cy="4445000"/>
+                  <wp:effectExtent b="0" l="0" r="0" t="0"/>
+                  <wp:docPr descr="" title="" id="215" name="Picture"/>
+                  <a:graphic>
+                    <a:graphicData uri="http://schemas.openxmlformats.org/drawingml/2006/picture">
+                      <pic:pic>
+                        <pic:nvPicPr>
+                          <pic:cNvPr descr="manuscript_files/figure-docx/fig-empirical-distGrp1-1.png" id="216" name="Picture"/>
+                          <pic:cNvPicPr>
+                            <a:picLocks noChangeArrowheads="1" noChangeAspect="1"/>
+                          </pic:cNvPicPr>
+                        </pic:nvPicPr>
+                        <pic:blipFill>
+                          <a:blip r:embed="rId214"/>
+                          <a:stretch>
+                            <a:fillRect/>
+                          </a:stretch>
+                        </pic:blipFill>
+                        <pic:spPr bwMode="auto">
+                          <a:xfrm>
+                            <a:off x="0" y="0"/>
+                            <a:ext cx="5334000" cy="4445000"/>
+                          </a:xfrm>
+                          <a:prstGeom prst="rect">
+                            <a:avLst/>
+                          </a:prstGeom>
+                          <a:noFill/>
+                          <a:ln w="9525">
+                            <a:noFill/>
+                            <a:headEnd/>
+                            <a:tailEnd/>
+                          </a:ln>
+                        </pic:spPr>
+                      </pic:pic>
+                    </a:graphicData>
+                  </a:graphic>
+                </wp:inline>
+              </w:drawing>
+            </w:r>
+          </w:p>
+          <w:p>
+            <w:pPr>
+              <w:jc w:val="center"/>
+            </w:pPr>
+            <w:pPr>
+              <w:jc w:val="start"/>
+              <w:spacing w:before="200"/>
+              <w:pStyle w:val="ImageCaption"/>
+            </w:pPr>
+            <w:r>
+              <w:t xml:space="preserve">Figure 27: E1. Distribution of Vx at Participant level</w:t>
+            </w:r>
+          </w:p>
+          <w:bookmarkEnd w:id="217"/>
+        </w:tc>
+      </w:tr>
+    </w:tbl>
+    <w:tbl>
+      <w:tblPr>
+        <w:tblStyle w:val="Table"/>
+        <w:tblW w:type="pct" w:w="5000"/>
+        <w:tblLook w:firstRow="0" w:lastRow="0" w:firstColumn="0" w:lastColumn="0" w:noHBand="0" w:noVBand="0" w:val="0000"/>
+        <w:jc w:val="start"/>
+        <w:tblLayout w:type="fixed"/>
+      </w:tblPr>
+      <w:tblGrid>
+        <w:gridCol w:w="7920"/>
+      </w:tblGrid>
+      <w:tr>
+        <w:tc>
+          <w:tcPr/>
+          <w:bookmarkStart w:id="221" w:name="fig-empirical-distGrp2"/>
+          <w:p>
+            <w:pPr>
+              <w:pStyle w:val="Compact"/>
+              <w:jc w:val="center"/>
+            </w:pPr>
+            <w:r>
+              <w:drawing>
+                <wp:inline>
+                  <wp:extent cx="5334000" cy="4445000"/>
+                  <wp:effectExtent b="0" l="0" r="0" t="0"/>
+                  <wp:docPr descr="" title="" id="219" name="Picture"/>
+                  <a:graphic>
+                    <a:graphicData uri="http://schemas.openxmlformats.org/drawingml/2006/picture">
+                      <pic:pic>
+                        <pic:nvPicPr>
+                          <pic:cNvPr descr="manuscript_files/figure-docx/fig-empirical-distGrp2-1.png" id="220" name="Picture"/>
+                          <pic:cNvPicPr>
+                            <a:picLocks noChangeArrowheads="1" noChangeAspect="1"/>
+                          </pic:cNvPicPr>
+                        </pic:nvPicPr>
+                        <pic:blipFill>
+                          <a:blip r:embed="rId218"/>
+                          <a:stretch>
+                            <a:fillRect/>
+                          </a:stretch>
+                        </pic:blipFill>
+                        <pic:spPr bwMode="auto">
+                          <a:xfrm>
+                            <a:off x="0" y="0"/>
+                            <a:ext cx="5334000" cy="4445000"/>
+                          </a:xfrm>
+                          <a:prstGeom prst="rect">
+                            <a:avLst/>
+                          </a:prstGeom>
+                          <a:noFill/>
+                          <a:ln w="9525">
+                            <a:noFill/>
+                            <a:headEnd/>
+                            <a:tailEnd/>
+                          </a:ln>
+                        </pic:spPr>
+                      </pic:pic>
+                    </a:graphicData>
+                  </a:graphic>
+                </wp:inline>
+              </w:drawing>
+            </w:r>
+          </w:p>
+          <w:p>
+            <w:pPr>
+              <w:jc w:val="center"/>
+            </w:pPr>
+            <w:pPr>
+              <w:jc w:val="start"/>
+              <w:spacing w:before="200"/>
+              <w:pStyle w:val="ImageCaption"/>
+            </w:pPr>
+            <w:r>
+              <w:t xml:space="preserve">Figure 28: E1. Distribution of Vx at Trial level</w:t>
+            </w:r>
+          </w:p>
+          <w:bookmarkEnd w:id="221"/>
+        </w:tc>
+      </w:tr>
+    </w:tbl>
+    <w:tbl>
+      <w:tblPr>
+        <w:tblStyle w:val="Table"/>
+        <w:tblW w:type="pct" w:w="5000"/>
+        <w:tblLook w:firstRow="0" w:lastRow="0" w:firstColumn="0" w:lastColumn="0" w:noHBand="0" w:noVBand="0" w:val="0000"/>
+        <w:jc w:val="start"/>
+        <w:tblLayout w:type="fixed"/>
+      </w:tblPr>
+      <w:tblGrid>
+        <w:gridCol w:w="7920"/>
+      </w:tblGrid>
+      <w:tr>
+        <w:tc>
+          <w:tcPr/>
+          <w:bookmarkStart w:id="225" w:name="fig-e1-ame"/>
+          <w:p>
+            <w:pPr>
+              <w:pStyle w:val="Compact"/>
+              <w:jc w:val="center"/>
+            </w:pPr>
+            <w:r>
+              <w:drawing>
+                <wp:inline>
+                  <wp:extent cx="5334000" cy="5334000"/>
+                  <wp:effectExtent b="0" l="0" r="0" t="0"/>
+                  <wp:docPr descr="" title="" id="223" name="Picture"/>
+                  <a:graphic>
+                    <a:graphicData uri="http://schemas.openxmlformats.org/drawingml/2006/picture">
+                      <pic:pic>
+                        <pic:nvPicPr>
+                          <pic:cNvPr descr="manuscript_files/figure-docx/fig-e1-ame-1.png" id="224" name="Picture"/>
+                          <pic:cNvPicPr>
+                            <a:picLocks noChangeArrowheads="1" noChangeAspect="1"/>
+                          </pic:cNvPicPr>
+                        </pic:nvPicPr>
+                        <pic:blipFill>
+                          <a:blip r:embed="rId222"/>
+                          <a:stretch>
+                            <a:fillRect/>
+                          </a:stretch>
+                        </pic:blipFill>
+                        <pic:spPr bwMode="auto">
+                          <a:xfrm>
+                            <a:off x="0" y="0"/>
+                            <a:ext cx="5334000" cy="5334000"/>
+                          </a:xfrm>
+                          <a:prstGeom prst="rect">
+                            <a:avLst/>
+                          </a:prstGeom>
+                          <a:noFill/>
+                          <a:ln w="9525">
+                            <a:noFill/>
+                            <a:headEnd/>
+                            <a:tailEnd/>
+                          </a:ln>
+                        </pic:spPr>
+                      </pic:pic>
+                    </a:graphicData>
+                  </a:graphic>
+                </wp:inline>
+              </w:drawing>
+            </w:r>
           </w:p>
           <w:p>
             <w:pPr>
@@ -30316,12 +31383,12 @@
               <w:t xml:space="preserve">Figure 29: E1. Predicted Means Per Condition and Band, and Average Marginal Effect (Constant - Varied)</w:t>
             </w:r>
           </w:p>
-          <w:bookmarkEnd w:id="204"/>
+          <w:bookmarkEnd w:id="225"/>
         </w:tc>
       </w:tr>
     </w:tbl>
-    <w:bookmarkStart w:id="456" w:name="refs"/>
-    <w:bookmarkStart w:id="205" w:name="ref-ahaConceptLearningFlexible1992"/>
+    <w:bookmarkStart w:id="477" w:name="refs"/>
+    <w:bookmarkStart w:id="226" w:name="ref-ahaConceptLearningFlexible1992"/>
     <w:p>
       <w:pPr>
         <w:pStyle w:val="Bibliography"/>
@@ -30434,8 +31501,8 @@
         <w:t xml:space="preserve">, 534–539.</w:t>
       </w:r>
     </w:p>
-    <w:bookmarkEnd w:id="205"/>
-    <w:bookmarkStart w:id="207" w:name="ref-albaretDifferentialEffectsTask1998"/>
+    <w:bookmarkEnd w:id="226"/>
+    <w:bookmarkStart w:id="228" w:name="ref-albaretDifferentialEffectsTask1998"/>
     <w:p>
       <w:pPr>
         <w:pStyle w:val="Bibliography"/>
@@ -30472,7 +31539,7 @@
       <w:r>
         <w:t xml:space="preserve"> </w:t>
       </w:r>
-      <w:hyperlink r:id="rId206">
+      <w:hyperlink r:id="rId227">
         <w:r>
           <w:rPr>
             <w:rStyle w:val="Hyperlink"/>
@@ -30481,8 +31548,8 @@
         </w:r>
       </w:hyperlink>
     </w:p>
-    <w:bookmarkEnd w:id="207"/>
-    <w:bookmarkStart w:id="209" w:name="ref-barnettWhenWhereWe2002"/>
+    <w:bookmarkEnd w:id="228"/>
+    <w:bookmarkStart w:id="230" w:name="ref-barnettWhenWhereWe2002"/>
     <w:p>
       <w:pPr>
         <w:pStyle w:val="Bibliography"/>
@@ -30531,7 +31598,7 @@
       <w:r>
         <w:t xml:space="preserve"> </w:t>
       </w:r>
-      <w:hyperlink r:id="rId208">
+      <w:hyperlink r:id="rId229">
         <w:r>
           <w:rPr>
             <w:rStyle w:val="Hyperlink"/>
@@ -30540,8 +31607,8 @@
         </w:r>
       </w:hyperlink>
     </w:p>
-    <w:bookmarkEnd w:id="209"/>
-    <w:bookmarkStart w:id="210" w:name="ref-battigFacilitationInterference1966"/>
+    <w:bookmarkEnd w:id="230"/>
+    <w:bookmarkStart w:id="231" w:name="ref-battigFacilitationInterference1966"/>
     <w:p>
       <w:pPr>
         <w:pStyle w:val="Bibliography"/>
@@ -30563,8 +31630,8 @@
         <w:t xml:space="preserve">, 215–244.</w:t>
       </w:r>
     </w:p>
-    <w:bookmarkEnd w:id="210"/>
-    <w:bookmarkStart w:id="212" w:name="ref-bernikerEffectsTrainingBreadth2014"/>
+    <w:bookmarkEnd w:id="231"/>
+    <w:bookmarkStart w:id="233" w:name="ref-bernikerEffectsTrainingBreadth2014"/>
     <w:p>
       <w:pPr>
         <w:pStyle w:val="Bibliography"/>
@@ -30601,7 +31668,7 @@
       <w:r>
         <w:t xml:space="preserve"> </w:t>
       </w:r>
-      <w:hyperlink r:id="rId211">
+      <w:hyperlink r:id="rId232">
         <w:r>
           <w:rPr>
             <w:rStyle w:val="Hyperlink"/>
@@ -30610,8 +31677,8 @@
         </w:r>
       </w:hyperlink>
     </w:p>
-    <w:bookmarkEnd w:id="212"/>
-    <w:bookmarkStart w:id="213" w:name="ref-bjorkNewTheoryDisuse1992"/>
+    <w:bookmarkEnd w:id="233"/>
+    <w:bookmarkStart w:id="234" w:name="ref-bjorkNewTheoryDisuse1992"/>
     <w:p>
       <w:pPr>
         <w:pStyle w:val="Bibliography"/>
@@ -30744,8 +31811,8 @@
         <w:t xml:space="preserve">(Vol. 2, pp. 35–67).</w:t>
       </w:r>
     </w:p>
-    <w:bookmarkEnd w:id="213"/>
-    <w:bookmarkStart w:id="215" w:name="Xa44c513e8b953936c2872f16be938b25afbc6c8"/>
+    <w:bookmarkEnd w:id="234"/>
+    <w:bookmarkStart w:id="236" w:name="Xa44c513e8b953936c2872f16be938b25afbc6c8"/>
     <w:p>
       <w:pPr>
         <w:pStyle w:val="Bibliography"/>
@@ -30803,7 +31870,7 @@
       <w:r>
         <w:t xml:space="preserve"> </w:t>
       </w:r>
-      <w:hyperlink r:id="rId214">
+      <w:hyperlink r:id="rId235">
         <w:r>
           <w:rPr>
             <w:rStyle w:val="Hyperlink"/>
@@ -30812,8 +31879,8 @@
         </w:r>
       </w:hyperlink>
     </w:p>
-    <w:bookmarkEnd w:id="215"/>
-    <w:bookmarkStart w:id="217" w:name="ref-braithwaiteEffectsVariationPrior2015"/>
+    <w:bookmarkEnd w:id="236"/>
+    <w:bookmarkStart w:id="238" w:name="ref-braithwaiteEffectsVariationPrior2015"/>
     <w:p>
       <w:pPr>
         <w:pStyle w:val="Bibliography"/>
@@ -30883,7 +31950,7 @@
       <w:r>
         <w:t xml:space="preserve"> </w:t>
       </w:r>
-      <w:hyperlink r:id="rId216">
+      <w:hyperlink r:id="rId237">
         <w:r>
           <w:rPr>
             <w:rStyle w:val="Hyperlink"/>
@@ -30892,8 +31959,8 @@
         </w:r>
       </w:hyperlink>
     </w:p>
-    <w:bookmarkEnd w:id="217"/>
-    <w:bookmarkStart w:id="219" w:name="ref-braunMotorTaskVariation2009"/>
+    <w:bookmarkEnd w:id="238"/>
+    <w:bookmarkStart w:id="240" w:name="ref-braunMotorTaskVariation2009"/>
     <w:p>
       <w:pPr>
         <w:pStyle w:val="Bibliography"/>
@@ -30939,7 +32006,7 @@
       <w:r>
         <w:t xml:space="preserve"> </w:t>
       </w:r>
-      <w:hyperlink r:id="rId218">
+      <w:hyperlink r:id="rId239">
         <w:r>
           <w:rPr>
             <w:rStyle w:val="Hyperlink"/>
@@ -30948,8 +32015,8 @@
         </w:r>
       </w:hyperlink>
     </w:p>
-    <w:bookmarkEnd w:id="219"/>
-    <w:bookmarkStart w:id="221" w:name="ref-brehmerHypothesesRelationsScaled1974"/>
+    <w:bookmarkEnd w:id="240"/>
+    <w:bookmarkStart w:id="242" w:name="ref-brehmerHypothesesRelationsScaled1974"/>
     <w:p>
       <w:pPr>
         <w:pStyle w:val="Bibliography"/>
@@ -30986,7 +32053,7 @@
       <w:r>
         <w:t xml:space="preserve"> </w:t>
       </w:r>
-      <w:hyperlink r:id="rId220">
+      <w:hyperlink r:id="rId241">
         <w:r>
           <w:rPr>
             <w:rStyle w:val="Hyperlink"/>
@@ -30995,8 +32062,8 @@
         </w:r>
       </w:hyperlink>
     </w:p>
-    <w:bookmarkEnd w:id="221"/>
-    <w:bookmarkStart w:id="223" w:name="ref-briscoeConceptualComplexityBias2011"/>
+    <w:bookmarkEnd w:id="242"/>
+    <w:bookmarkStart w:id="244" w:name="ref-briscoeConceptualComplexityBias2011"/>
     <w:p>
       <w:pPr>
         <w:pStyle w:val="Bibliography"/>
@@ -31033,7 +32100,7 @@
       <w:r>
         <w:t xml:space="preserve"> </w:t>
       </w:r>
-      <w:hyperlink r:id="rId222">
+      <w:hyperlink r:id="rId243">
         <w:r>
           <w:rPr>
             <w:rStyle w:val="Hyperlink"/>
@@ -31042,8 +32109,8 @@
         </w:r>
       </w:hyperlink>
     </w:p>
-    <w:bookmarkEnd w:id="223"/>
-    <w:bookmarkStart w:id="225" w:name="ref-burknerBrmsPackageBayesian2017"/>
+    <w:bookmarkEnd w:id="244"/>
+    <w:bookmarkStart w:id="246" w:name="ref-burknerBrmsPackageBayesian2017"/>
     <w:p>
       <w:pPr>
         <w:pStyle w:val="Bibliography"/>
@@ -31101,7 +32168,7 @@
       <w:r>
         <w:t xml:space="preserve"> </w:t>
       </w:r>
-      <w:hyperlink r:id="rId224">
+      <w:hyperlink r:id="rId245">
         <w:r>
           <w:rPr>
             <w:rStyle w:val="Hyperlink"/>
@@ -31110,8 +32177,8 @@
         </w:r>
       </w:hyperlink>
     </w:p>
-    <w:bookmarkEnd w:id="225"/>
-    <w:bookmarkStart w:id="227" w:name="Xb2b0daf1e6781bc060b3e141b44cb8a1f070890"/>
+    <w:bookmarkEnd w:id="246"/>
+    <w:bookmarkStart w:id="248" w:name="Xb2b0daf1e6781bc060b3e141b44cb8a1f070890"/>
     <w:p>
       <w:pPr>
         <w:pStyle w:val="Bibliography"/>
@@ -31190,7 +32257,7 @@
       <w:r>
         <w:t xml:space="preserve"> </w:t>
       </w:r>
-      <w:hyperlink r:id="rId226">
+      <w:hyperlink r:id="rId247">
         <w:r>
           <w:rPr>
             <w:rStyle w:val="Hyperlink"/>
@@ -31199,8 +32266,8 @@
         </w:r>
       </w:hyperlink>
     </w:p>
-    <w:bookmarkEnd w:id="227"/>
-    <w:bookmarkStart w:id="229" w:name="ref-carvalhoPuttingCategoryLearning2014"/>
+    <w:bookmarkEnd w:id="248"/>
+    <w:bookmarkStart w:id="250" w:name="ref-carvalhoPuttingCategoryLearning2014"/>
     <w:p>
       <w:pPr>
         <w:pStyle w:val="Bibliography"/>
@@ -31249,7 +32316,7 @@
       <w:r>
         <w:t xml:space="preserve"> </w:t>
       </w:r>
-      <w:hyperlink r:id="rId228">
+      <w:hyperlink r:id="rId249">
         <w:r>
           <w:rPr>
             <w:rStyle w:val="Hyperlink"/>
@@ -31258,8 +32325,8 @@
         </w:r>
       </w:hyperlink>
     </w:p>
-    <w:bookmarkEnd w:id="229"/>
-    <w:bookmarkStart w:id="231" w:name="ref-carvalhoSequenceStudyChanges2017"/>
+    <w:bookmarkEnd w:id="250"/>
+    <w:bookmarkStart w:id="252" w:name="ref-carvalhoSequenceStudyChanges2017"/>
     <w:p>
       <w:pPr>
         <w:pStyle w:val="Bibliography"/>
@@ -31296,7 +32363,7 @@
       <w:r>
         <w:t xml:space="preserve"> </w:t>
       </w:r>
-      <w:hyperlink r:id="rId230">
+      <w:hyperlink r:id="rId251">
         <w:r>
           <w:rPr>
             <w:rStyle w:val="Hyperlink"/>
@@ -31305,8 +32372,8 @@
         </w:r>
       </w:hyperlink>
     </w:p>
-    <w:bookmarkEnd w:id="231"/>
-    <w:bookmarkStart w:id="233" w:name="Xb08d1d2c70db9470b6217bc6c358d6ea58e7916"/>
+    <w:bookmarkEnd w:id="252"/>
+    <w:bookmarkStart w:id="254" w:name="Xb08d1d2c70db9470b6217bc6c358d6ea58e7916"/>
     <w:p>
       <w:pPr>
         <w:pStyle w:val="Bibliography"/>
@@ -31400,7 +32467,7 @@
       <w:r>
         <w:t xml:space="preserve"> </w:t>
       </w:r>
-      <w:hyperlink r:id="rId232">
+      <w:hyperlink r:id="rId253">
         <w:r>
           <w:rPr>
             <w:rStyle w:val="Hyperlink"/>
@@ -31409,8 +32476,8 @@
         </w:r>
       </w:hyperlink>
     </w:p>
-    <w:bookmarkEnd w:id="233"/>
-    <w:bookmarkStart w:id="235" w:name="ref-censorCommonMechanismsHuman2012"/>
+    <w:bookmarkEnd w:id="254"/>
+    <w:bookmarkStart w:id="256" w:name="ref-censorCommonMechanismsHuman2012"/>
     <w:p>
       <w:pPr>
         <w:pStyle w:val="Bibliography"/>
@@ -31447,7 +32514,7 @@
       <w:r>
         <w:t xml:space="preserve"> </w:t>
       </w:r>
-      <w:hyperlink r:id="rId234">
+      <w:hyperlink r:id="rId255">
         <w:r>
           <w:rPr>
             <w:rStyle w:val="Hyperlink"/>
@@ -31456,8 +32523,8 @@
         </w:r>
       </w:hyperlink>
     </w:p>
-    <w:bookmarkEnd w:id="235"/>
-    <w:bookmarkStart w:id="237" w:name="ref-chamberlinNoteSchemaExemplar1992"/>
+    <w:bookmarkEnd w:id="256"/>
+    <w:bookmarkStart w:id="258" w:name="ref-chamberlinNoteSchemaExemplar1992"/>
     <w:p>
       <w:pPr>
         <w:pStyle w:val="Bibliography"/>
@@ -31551,7 +32618,7 @@
       <w:r>
         <w:t xml:space="preserve"> </w:t>
       </w:r>
-      <w:hyperlink r:id="rId236">
+      <w:hyperlink r:id="rId257">
         <w:r>
           <w:rPr>
             <w:rStyle w:val="Hyperlink"/>
@@ -31560,8 +32627,8 @@
         </w:r>
       </w:hyperlink>
     </w:p>
-    <w:bookmarkEnd w:id="237"/>
-    <w:bookmarkStart w:id="239" w:name="Xf9eccc804582a986ca8ab5910d68eb67ab46735"/>
+    <w:bookmarkEnd w:id="258"/>
+    <w:bookmarkStart w:id="260" w:name="Xf9eccc804582a986ca8ab5910d68eb67ab46735"/>
     <w:p>
       <w:pPr>
         <w:pStyle w:val="Bibliography"/>
@@ -31640,7 +32707,7 @@
       <w:r>
         <w:t xml:space="preserve"> </w:t>
       </w:r>
-      <w:hyperlink r:id="rId238">
+      <w:hyperlink r:id="rId259">
         <w:r>
           <w:rPr>
             <w:rStyle w:val="Hyperlink"/>
@@ -31649,8 +32716,8 @@
         </w:r>
       </w:hyperlink>
     </w:p>
-    <w:bookmarkEnd w:id="239"/>
-    <w:bookmarkStart w:id="241" w:name="ref-chuaPracticeVariabilityPromotes2019"/>
+    <w:bookmarkEnd w:id="260"/>
+    <w:bookmarkStart w:id="262" w:name="ref-chuaPracticeVariabilityPromotes2019"/>
     <w:p>
       <w:pPr>
         <w:pStyle w:val="Bibliography"/>
@@ -31687,7 +32754,7 @@
       <w:r>
         <w:t xml:space="preserve"> </w:t>
       </w:r>
-      <w:hyperlink r:id="rId240">
+      <w:hyperlink r:id="rId261">
         <w:r>
           <w:rPr>
             <w:rStyle w:val="Hyperlink"/>
@@ -31696,8 +32763,8 @@
         </w:r>
       </w:hyperlink>
     </w:p>
-    <w:bookmarkEnd w:id="241"/>
-    <w:bookmarkStart w:id="243" w:name="ref-ciccioneCanHumansPerform2021a"/>
+    <w:bookmarkEnd w:id="262"/>
+    <w:bookmarkStart w:id="264" w:name="ref-ciccioneCanHumansPerform2021a"/>
     <w:p>
       <w:pPr>
         <w:pStyle w:val="Bibliography"/>
@@ -31746,7 +32813,7 @@
       <w:r>
         <w:t xml:space="preserve"> </w:t>
       </w:r>
-      <w:hyperlink r:id="rId242">
+      <w:hyperlink r:id="rId263">
         <w:r>
           <w:rPr>
             <w:rStyle w:val="Hyperlink"/>
@@ -31755,8 +32822,8 @@
         </w:r>
       </w:hyperlink>
     </w:p>
-    <w:bookmarkEnd w:id="243"/>
-    <w:bookmarkStart w:id="245" w:name="Xb98d66b52f42a4fa5578a747eac67bd27c8590c"/>
+    <w:bookmarkEnd w:id="264"/>
+    <w:bookmarkStart w:id="266" w:name="Xb98d66b52f42a4fa5578a747eac67bd27c8590c"/>
     <w:p>
       <w:pPr>
         <w:pStyle w:val="Bibliography"/>
@@ -31814,7 +32881,7 @@
       <w:r>
         <w:t xml:space="preserve"> </w:t>
       </w:r>
-      <w:hyperlink r:id="rId244">
+      <w:hyperlink r:id="rId265">
         <w:r>
           <w:rPr>
             <w:rStyle w:val="Hyperlink"/>
@@ -31823,8 +32890,8 @@
         </w:r>
       </w:hyperlink>
     </w:p>
-    <w:bookmarkEnd w:id="245"/>
-    <w:bookmarkStart w:id="247" w:name="ref-cohenCategoryVariabilityExemplar2001"/>
+    <w:bookmarkEnd w:id="266"/>
+    <w:bookmarkStart w:id="268" w:name="ref-cohenCategoryVariabilityExemplar2001"/>
     <w:p>
       <w:pPr>
         <w:pStyle w:val="Bibliography"/>
@@ -31861,7 +32928,7 @@
       <w:r>
         <w:t xml:space="preserve"> </w:t>
       </w:r>
-      <w:hyperlink r:id="rId246">
+      <w:hyperlink r:id="rId267">
         <w:r>
           <w:rPr>
             <w:rStyle w:val="Hyperlink"/>
@@ -31870,8 +32937,8 @@
         </w:r>
       </w:hyperlink>
     </w:p>
-    <w:bookmarkEnd w:id="247"/>
-    <w:bookmarkStart w:id="249" w:name="ref-cohenWhereGraspsAre2004"/>
+    <w:bookmarkEnd w:id="268"/>
+    <w:bookmarkStart w:id="270" w:name="ref-cohenWhereGraspsAre2004"/>
     <w:p>
       <w:pPr>
         <w:pStyle w:val="Bibliography"/>
@@ -31908,7 +32975,7 @@
       <w:r>
         <w:t xml:space="preserve"> </w:t>
       </w:r>
-      <w:hyperlink r:id="rId248">
+      <w:hyperlink r:id="rId269">
         <w:r>
           <w:rPr>
             <w:rStyle w:val="Hyperlink"/>
@@ -31917,8 +32984,8 @@
         </w:r>
       </w:hyperlink>
     </w:p>
-    <w:bookmarkEnd w:id="249"/>
-    <w:bookmarkStart w:id="251" w:name="Xe094a604fd6edcac7c52c0c0714bd8ec909eefe"/>
+    <w:bookmarkEnd w:id="270"/>
+    <w:bookmarkStart w:id="272" w:name="Xe094a604fd6edcac7c52c0c0714bd8ec909eefe"/>
     <w:p>
       <w:pPr>
         <w:pStyle w:val="Bibliography"/>
@@ -31955,7 +33022,7 @@
       <w:r>
         <w:t xml:space="preserve"> </w:t>
       </w:r>
-      <w:hyperlink r:id="rId250">
+      <w:hyperlink r:id="rId271">
         <w:r>
           <w:rPr>
             <w:rStyle w:val="Hyperlink"/>
@@ -31964,8 +33031,8 @@
         </w:r>
       </w:hyperlink>
     </w:p>
-    <w:bookmarkEnd w:id="251"/>
-    <w:bookmarkStart w:id="253" w:name="Xc238d332495d5cd1e8e6854b9a008d57c3788f8"/>
+    <w:bookmarkEnd w:id="272"/>
+    <w:bookmarkStart w:id="274" w:name="Xc238d332495d5cd1e8e6854b9a008d57c3788f8"/>
     <w:p>
       <w:pPr>
         <w:pStyle w:val="Bibliography"/>
@@ -32014,7 +33081,7 @@
       <w:r>
         <w:t xml:space="preserve"> </w:t>
       </w:r>
-      <w:hyperlink r:id="rId252">
+      <w:hyperlink r:id="rId273">
         <w:r>
           <w:rPr>
             <w:rStyle w:val="Hyperlink"/>
@@ -32023,8 +33090,8 @@
         </w:r>
       </w:hyperlink>
     </w:p>
-    <w:bookmarkEnd w:id="253"/>
-    <w:bookmarkStart w:id="255" w:name="X8cd316671c2239200e1a5afe6d9559d59ba5123"/>
+    <w:bookmarkEnd w:id="274"/>
+    <w:bookmarkStart w:id="276" w:name="X8cd316671c2239200e1a5afe6d9559d59ba5123"/>
     <w:p>
       <w:pPr>
         <w:pStyle w:val="Bibliography"/>
@@ -32088,7 +33155,7 @@
       <w:r>
         <w:t xml:space="preserve"> </w:t>
       </w:r>
-      <w:hyperlink r:id="rId254">
+      <w:hyperlink r:id="rId275">
         <w:r>
           <w:rPr>
             <w:rStyle w:val="Hyperlink"/>
@@ -32097,8 +33164,8 @@
         </w:r>
       </w:hyperlink>
     </w:p>
-    <w:bookmarkEnd w:id="255"/>
-    <w:bookmarkStart w:id="257" w:name="X982d247e319d4147684807c41a82baf6eae6932"/>
+    <w:bookmarkEnd w:id="276"/>
+    <w:bookmarkStart w:id="278" w:name="X982d247e319d4147684807c41a82baf6eae6932"/>
     <w:p>
       <w:pPr>
         <w:pStyle w:val="Bibliography"/>
@@ -32180,7 +33247,7 @@
       <w:r>
         <w:t xml:space="preserve"> </w:t>
       </w:r>
-      <w:hyperlink r:id="rId256">
+      <w:hyperlink r:id="rId277">
         <w:r>
           <w:rPr>
             <w:rStyle w:val="Hyperlink"/>
@@ -32189,8 +33256,8 @@
         </w:r>
       </w:hyperlink>
     </w:p>
-    <w:bookmarkEnd w:id="257"/>
-    <w:bookmarkStart w:id="259" w:name="ref-deloshExtrapolationSineQua1997"/>
+    <w:bookmarkEnd w:id="278"/>
+    <w:bookmarkStart w:id="280" w:name="ref-deloshExtrapolationSineQua1997"/>
     <w:p>
       <w:pPr>
         <w:pStyle w:val="Bibliography"/>
@@ -32260,7 +33327,7 @@
       <w:r>
         <w:t xml:space="preserve"> </w:t>
       </w:r>
-      <w:hyperlink r:id="rId258">
+      <w:hyperlink r:id="rId279">
         <w:r>
           <w:rPr>
             <w:rStyle w:val="Hyperlink"/>
@@ -32269,8 +33336,8 @@
         </w:r>
       </w:hyperlink>
     </w:p>
-    <w:bookmarkEnd w:id="259"/>
-    <w:bookmarkStart w:id="260" w:name="ref-dettermanCaseProsecutionTransfer1993"/>
+    <w:bookmarkEnd w:id="280"/>
+    <w:bookmarkStart w:id="281" w:name="ref-dettermanCaseProsecutionTransfer1993"/>
     <w:p>
       <w:pPr>
         <w:pStyle w:val="Bibliography"/>
@@ -32337,8 +33404,8 @@
         <w:t xml:space="preserve">.</w:t>
       </w:r>
     </w:p>
-    <w:bookmarkEnd w:id="260"/>
-    <w:bookmarkStart w:id="262" w:name="X69ab5b8cf7754feb74b917c4efbc54356a88e59"/>
+    <w:bookmarkEnd w:id="281"/>
+    <w:bookmarkStart w:id="283" w:name="X69ab5b8cf7754feb74b917c4efbc54356a88e59"/>
     <w:p>
       <w:pPr>
         <w:pStyle w:val="Bibliography"/>
@@ -32375,7 +33442,7 @@
       <w:r>
         <w:t xml:space="preserve"> </w:t>
       </w:r>
-      <w:hyperlink r:id="rId261">
+      <w:hyperlink r:id="rId282">
         <w:r>
           <w:rPr>
             <w:rStyle w:val="Hyperlink"/>
@@ -32384,8 +33451,8 @@
         </w:r>
       </w:hyperlink>
     </w:p>
-    <w:bookmarkEnd w:id="262"/>
-    <w:bookmarkStart w:id="263" w:name="ref-estesClassificationCognition1994"/>
+    <w:bookmarkEnd w:id="283"/>
+    <w:bookmarkStart w:id="284" w:name="ref-estesClassificationCognition1994"/>
     <w:p>
       <w:pPr>
         <w:pStyle w:val="Bibliography"/>
@@ -32430,8 +33497,8 @@
         <w:t xml:space="preserve">.</w:t>
       </w:r>
     </w:p>
-    <w:bookmarkEnd w:id="263"/>
-    <w:bookmarkStart w:id="265" w:name="ref-faulStatisticalPowerAnalyses2009"/>
+    <w:bookmarkEnd w:id="284"/>
+    <w:bookmarkStart w:id="286" w:name="ref-faulStatisticalPowerAnalyses2009"/>
     <w:p>
       <w:pPr>
         <w:pStyle w:val="Bibliography"/>
@@ -32498,7 +33565,7 @@
       <w:r>
         <w:t xml:space="preserve"> </w:t>
       </w:r>
-      <w:hyperlink r:id="rId264">
+      <w:hyperlink r:id="rId285">
         <w:r>
           <w:rPr>
             <w:rStyle w:val="Hyperlink"/>
@@ -32507,8 +33574,8 @@
         </w:r>
       </w:hyperlink>
     </w:p>
-    <w:bookmarkEnd w:id="265"/>
-    <w:bookmarkStart w:id="267" w:name="Xefb23fa0970bb425394daa396b6a6c9d15f023f"/>
+    <w:bookmarkEnd w:id="286"/>
+    <w:bookmarkStart w:id="288" w:name="Xefb23fa0970bb425394daa396b6a6c9d15f023f"/>
     <w:p>
       <w:pPr>
         <w:pStyle w:val="Bibliography"/>
@@ -32575,7 +33642,7 @@
       <w:r>
         <w:t xml:space="preserve"> </w:t>
       </w:r>
-      <w:hyperlink r:id="rId266">
+      <w:hyperlink r:id="rId287">
         <w:r>
           <w:rPr>
             <w:rStyle w:val="Hyperlink"/>
@@ -32584,8 +33651,8 @@
         </w:r>
       </w:hyperlink>
     </w:p>
-    <w:bookmarkEnd w:id="267"/>
-    <w:bookmarkStart w:id="269" w:name="ref-gandolfoMotorLearningField1996a"/>
+    <w:bookmarkEnd w:id="288"/>
+    <w:bookmarkStart w:id="290" w:name="ref-gandolfoMotorLearningField1996a"/>
     <w:p>
       <w:pPr>
         <w:pStyle w:val="Bibliography"/>
@@ -32622,7 +33689,7 @@
       <w:r>
         <w:t xml:space="preserve"> </w:t>
       </w:r>
-      <w:hyperlink r:id="rId268">
+      <w:hyperlink r:id="rId289">
         <w:r>
           <w:rPr>
             <w:rStyle w:val="Hyperlink"/>
@@ -32631,8 +33698,8 @@
         </w:r>
       </w:hyperlink>
     </w:p>
-    <w:bookmarkEnd w:id="269"/>
-    <w:bookmarkStart w:id="271" w:name="ref-georgeStimulusVariabilityTask2021"/>
+    <w:bookmarkEnd w:id="290"/>
+    <w:bookmarkStart w:id="292" w:name="ref-georgeStimulusVariabilityTask2021"/>
     <w:p>
       <w:pPr>
         <w:pStyle w:val="Bibliography"/>
@@ -32656,7 +33723,7 @@
       <w:r>
         <w:t xml:space="preserve"> </w:t>
       </w:r>
-      <w:hyperlink r:id="rId270">
+      <w:hyperlink r:id="rId291">
         <w:r>
           <w:rPr>
             <w:rStyle w:val="Hyperlink"/>
@@ -32665,8 +33732,8 @@
         </w:r>
       </w:hyperlink>
     </w:p>
-    <w:bookmarkEnd w:id="271"/>
-    <w:bookmarkStart w:id="273" w:name="X40d435793300079c57a178cf11fa7c4aa95dc91"/>
+    <w:bookmarkEnd w:id="292"/>
+    <w:bookmarkStart w:id="294" w:name="X40d435793300079c57a178cf11fa7c4aa95dc91"/>
     <w:p>
       <w:pPr>
         <w:pStyle w:val="Bibliography"/>
@@ -32724,7 +33791,7 @@
       <w:r>
         <w:t xml:space="preserve"> </w:t>
       </w:r>
-      <w:hyperlink r:id="rId272">
+      <w:hyperlink r:id="rId293">
         <w:r>
           <w:rPr>
             <w:rStyle w:val="Hyperlink"/>
@@ -32733,8 +33800,8 @@
         </w:r>
       </w:hyperlink>
     </w:p>
-    <w:bookmarkEnd w:id="273"/>
-    <w:bookmarkStart w:id="275" w:name="X5627e468e18b65dca3bb25ebf3a3d97db0e9cdc"/>
+    <w:bookmarkEnd w:id="294"/>
+    <w:bookmarkStart w:id="296" w:name="X5627e468e18b65dca3bb25ebf3a3d97db0e9cdc"/>
     <w:p>
       <w:pPr>
         <w:pStyle w:val="Bibliography"/>
@@ -32771,7 +33838,7 @@
       <w:r>
         <w:t xml:space="preserve"> </w:t>
       </w:r>
-      <w:hyperlink r:id="rId274">
+      <w:hyperlink r:id="rId295">
         <w:r>
           <w:rPr>
             <w:rStyle w:val="Hyperlink"/>
@@ -32780,8 +33847,8 @@
         </w:r>
       </w:hyperlink>
     </w:p>
-    <w:bookmarkEnd w:id="275"/>
-    <w:bookmarkStart w:id="277" w:name="ref-goodeSuperiorityVariableRepeated2008"/>
+    <w:bookmarkEnd w:id="296"/>
+    <w:bookmarkStart w:id="298" w:name="ref-goodeSuperiorityVariableRepeated2008"/>
     <w:p>
       <w:pPr>
         <w:pStyle w:val="Bibliography"/>
@@ -32818,7 +33885,7 @@
       <w:r>
         <w:t xml:space="preserve"> </w:t>
       </w:r>
-      <w:hyperlink r:id="rId276">
+      <w:hyperlink r:id="rId297">
         <w:r>
           <w:rPr>
             <w:rStyle w:val="Hyperlink"/>
@@ -32827,8 +33894,8 @@
         </w:r>
       </w:hyperlink>
     </w:p>
-    <w:bookmarkEnd w:id="277"/>
-    <w:bookmarkStart w:id="279" w:name="ref-goodwinEffectDifferentQuantities1998"/>
+    <w:bookmarkEnd w:id="298"/>
+    <w:bookmarkStart w:id="300" w:name="ref-goodwinEffectDifferentQuantities1998"/>
     <w:p>
       <w:pPr>
         <w:pStyle w:val="Bibliography"/>
@@ -32928,7 +33995,7 @@
       <w:r>
         <w:t xml:space="preserve"> </w:t>
       </w:r>
-      <w:hyperlink r:id="rId278">
+      <w:hyperlink r:id="rId299">
         <w:r>
           <w:rPr>
             <w:rStyle w:val="Hyperlink"/>
@@ -32937,8 +34004,8 @@
         </w:r>
       </w:hyperlink>
     </w:p>
-    <w:bookmarkEnd w:id="279"/>
-    <w:bookmarkStart w:id="281" w:name="X7b3504012b6fd1a5c5c468378db0668b06afb06"/>
+    <w:bookmarkEnd w:id="300"/>
+    <w:bookmarkStart w:id="302" w:name="X7b3504012b6fd1a5c5c468378db0668b06afb06"/>
     <w:p>
       <w:pPr>
         <w:pStyle w:val="Bibliography"/>
@@ -33008,7 +34075,7 @@
       <w:r>
         <w:t xml:space="preserve"> </w:t>
       </w:r>
-      <w:hyperlink r:id="rId280">
+      <w:hyperlink r:id="rId301">
         <w:r>
           <w:rPr>
             <w:rStyle w:val="Hyperlink"/>
@@ -33017,8 +34084,8 @@
         </w:r>
       </w:hyperlink>
     </w:p>
-    <w:bookmarkEnd w:id="281"/>
-    <w:bookmarkStart w:id="282" w:name="X3bd2e91f379ffe38ec6c9303cb8726a99e1e97c"/>
+    <w:bookmarkEnd w:id="302"/>
+    <w:bookmarkStart w:id="303" w:name="X3bd2e91f379ffe38ec6c9303cb8726a99e1e97c"/>
     <w:p>
       <w:pPr>
         <w:pStyle w:val="Bibliography"/>
@@ -33053,8 +34120,8 @@
         <w:t xml:space="preserve">(1), 19–36.</w:t>
       </w:r>
     </w:p>
-    <w:bookmarkEnd w:id="282"/>
-    <w:bookmarkStart w:id="284" w:name="X62173b926585d4ea07a5df59dd37e816a18bbe7"/>
+    <w:bookmarkEnd w:id="303"/>
+    <w:bookmarkStart w:id="305" w:name="X62173b926585d4ea07a5df59dd37e816a18bbe7"/>
     <w:p>
       <w:pPr>
         <w:pStyle w:val="Bibliography"/>
@@ -33157,7 +34224,7 @@
       <w:r>
         <w:t xml:space="preserve"> </w:t>
       </w:r>
-      <w:hyperlink r:id="rId283">
+      <w:hyperlink r:id="rId304">
         <w:r>
           <w:rPr>
             <w:rStyle w:val="Hyperlink"/>
@@ -33166,8 +34233,8 @@
         </w:r>
       </w:hyperlink>
     </w:p>
-    <w:bookmarkEnd w:id="284"/>
-    <w:bookmarkStart w:id="286" w:name="ref-hahnEffectsCategoryDiversity2005"/>
+    <w:bookmarkEnd w:id="305"/>
+    <w:bookmarkStart w:id="307" w:name="ref-hahnEffectsCategoryDiversity2005"/>
     <w:p>
       <w:pPr>
         <w:pStyle w:val="Bibliography"/>
@@ -33204,7 +34271,7 @@
       <w:r>
         <w:t xml:space="preserve"> </w:t>
       </w:r>
-      <w:hyperlink r:id="rId285">
+      <w:hyperlink r:id="rId306">
         <w:r>
           <w:rPr>
             <w:rStyle w:val="Hyperlink"/>
@@ -33213,8 +34280,8 @@
         </w:r>
       </w:hyperlink>
     </w:p>
-    <w:bookmarkEnd w:id="286"/>
-    <w:bookmarkStart w:id="288" w:name="ref-hillsCentralExecutiveSearch2010"/>
+    <w:bookmarkEnd w:id="307"/>
+    <w:bookmarkStart w:id="309" w:name="ref-hillsCentralExecutiveSearch2010"/>
     <w:p>
       <w:pPr>
         <w:pStyle w:val="Bibliography"/>
@@ -33263,7 +34330,7 @@
       <w:r>
         <w:t xml:space="preserve"> </w:t>
       </w:r>
-      <w:hyperlink r:id="rId287">
+      <w:hyperlink r:id="rId308">
         <w:r>
           <w:rPr>
             <w:rStyle w:val="Hyperlink"/>
@@ -33272,8 +34339,8 @@
         </w:r>
       </w:hyperlink>
     </w:p>
-    <w:bookmarkEnd w:id="288"/>
-    <w:bookmarkStart w:id="290" w:name="ref-hintzmanMINERVASimulationModel1984"/>
+    <w:bookmarkEnd w:id="309"/>
+    <w:bookmarkStart w:id="311" w:name="ref-hintzmanMINERVASimulationModel1984"/>
     <w:p>
       <w:pPr>
         <w:pStyle w:val="Bibliography"/>
@@ -33334,7 +34401,7 @@
       <w:r>
         <w:t xml:space="preserve"> </w:t>
       </w:r>
-      <w:hyperlink r:id="rId289">
+      <w:hyperlink r:id="rId310">
         <w:r>
           <w:rPr>
             <w:rStyle w:val="Hyperlink"/>
@@ -33343,8 +34410,8 @@
         </w:r>
       </w:hyperlink>
     </w:p>
-    <w:bookmarkEnd w:id="290"/>
-    <w:bookmarkStart w:id="292" w:name="ref-homaCategoryBreadthAbstraction1976"/>
+    <w:bookmarkEnd w:id="311"/>
+    <w:bookmarkStart w:id="313" w:name="ref-homaCategoryBreadthAbstraction1976"/>
     <w:p>
       <w:pPr>
         <w:pStyle w:val="Bibliography"/>
@@ -33381,7 +34448,7 @@
       <w:r>
         <w:t xml:space="preserve"> </w:t>
       </w:r>
-      <w:hyperlink r:id="rId291">
+      <w:hyperlink r:id="rId312">
         <w:r>
           <w:rPr>
             <w:rStyle w:val="Hyperlink"/>
@@ -33390,8 +34457,8 @@
         </w:r>
       </w:hyperlink>
     </w:p>
-    <w:bookmarkEnd w:id="292"/>
-    <w:bookmarkStart w:id="294" w:name="ref-hommelEventFilesEvidence1998"/>
+    <w:bookmarkEnd w:id="313"/>
+    <w:bookmarkStart w:id="315" w:name="ref-hommelEventFilesEvidence1998"/>
     <w:p>
       <w:pPr>
         <w:pStyle w:val="Bibliography"/>
@@ -33470,7 +34537,7 @@
       <w:r>
         <w:t xml:space="preserve"> </w:t>
       </w:r>
-      <w:hyperlink r:id="rId293">
+      <w:hyperlink r:id="rId314">
         <w:r>
           <w:rPr>
             <w:rStyle w:val="Hyperlink"/>
@@ -33479,8 +34546,8 @@
         </w:r>
       </w:hyperlink>
     </w:p>
-    <w:bookmarkEnd w:id="294"/>
-    <w:bookmarkStart w:id="295" w:name="X0760d208c7fb826c3654e58265b5d2fbfd74038"/>
+    <w:bookmarkEnd w:id="315"/>
+    <w:bookmarkStart w:id="316" w:name="X0760d208c7fb826c3654e58265b5d2fbfd74038"/>
     <w:p>
       <w:pPr>
         <w:pStyle w:val="Bibliography"/>
@@ -33502,8 +34569,8 @@
         <w:t xml:space="preserve">, 7.</w:t>
       </w:r>
     </w:p>
-    <w:bookmarkEnd w:id="295"/>
-    <w:bookmarkStart w:id="297" w:name="Xf5783815c7ed800a0ae02845a66384d9da1ebe7"/>
+    <w:bookmarkEnd w:id="316"/>
+    <w:bookmarkStart w:id="318" w:name="Xf5783815c7ed800a0ae02845a66384d9da1ebe7"/>
     <w:p>
       <w:pPr>
         <w:pStyle w:val="Bibliography"/>
@@ -33540,7 +34607,7 @@
       <w:r>
         <w:t xml:space="preserve"> </w:t>
       </w:r>
-      <w:hyperlink r:id="rId296">
+      <w:hyperlink r:id="rId317">
         <w:r>
           <w:rPr>
             <w:rStyle w:val="Hyperlink"/>
@@ -33549,8 +34616,8 @@
         </w:r>
       </w:hyperlink>
     </w:p>
-    <w:bookmarkEnd w:id="297"/>
-    <w:bookmarkStart w:id="299" w:name="ref-jonesDensityDistinctivenessEarly2020"/>
+    <w:bookmarkEnd w:id="318"/>
+    <w:bookmarkStart w:id="320" w:name="ref-jonesDensityDistinctivenessEarly2020"/>
     <w:p>
       <w:pPr>
         <w:pStyle w:val="Bibliography"/>
@@ -33617,7 +34684,7 @@
       <w:r>
         <w:t xml:space="preserve"> </w:t>
       </w:r>
-      <w:hyperlink r:id="rId298">
+      <w:hyperlink r:id="rId319">
         <w:r>
           <w:rPr>
             <w:rStyle w:val="Hyperlink"/>
@@ -33626,8 +34693,8 @@
         </w:r>
       </w:hyperlink>
     </w:p>
-    <w:bookmarkEnd w:id="299"/>
-    <w:bookmarkStart w:id="301" w:name="ref-kalishPopulationLinearExperts2004"/>
+    <w:bookmarkEnd w:id="320"/>
+    <w:bookmarkStart w:id="322" w:name="ref-kalishPopulationLinearExperts2004"/>
     <w:p>
       <w:pPr>
         <w:pStyle w:val="Bibliography"/>
@@ -33694,7 +34761,7 @@
       <w:r>
         <w:t xml:space="preserve"> </w:t>
       </w:r>
-      <w:hyperlink r:id="rId300">
+      <w:hyperlink r:id="rId321">
         <w:r>
           <w:rPr>
             <w:rStyle w:val="Hyperlink"/>
@@ -33703,8 +34770,8 @@
         </w:r>
       </w:hyperlink>
     </w:p>
-    <w:bookmarkEnd w:id="301"/>
-    <w:bookmarkStart w:id="303" w:name="ref-kelleyLearningAttendEffects2009"/>
+    <w:bookmarkEnd w:id="322"/>
+    <w:bookmarkStart w:id="324" w:name="ref-kelleyLearningAttendEffects2009"/>
     <w:p>
       <w:pPr>
         <w:pStyle w:val="Bibliography"/>
@@ -33753,7 +34820,7 @@
       <w:r>
         <w:t xml:space="preserve"> </w:t>
       </w:r>
-      <w:hyperlink r:id="rId302">
+      <w:hyperlink r:id="rId323">
         <w:r>
           <w:rPr>
             <w:rStyle w:val="Hyperlink"/>
@@ -33762,8 +34829,8 @@
         </w:r>
       </w:hyperlink>
     </w:p>
-    <w:bookmarkEnd w:id="303"/>
-    <w:bookmarkStart w:id="305" w:name="ref-kerrSpecificVariedPractice1978"/>
+    <w:bookmarkEnd w:id="324"/>
+    <w:bookmarkStart w:id="326" w:name="ref-kerrSpecificVariedPractice1978"/>
     <w:p>
       <w:pPr>
         <w:pStyle w:val="Bibliography"/>
@@ -33800,7 +34867,7 @@
       <w:r>
         <w:t xml:space="preserve"> </w:t>
       </w:r>
-      <w:hyperlink r:id="rId304">
+      <w:hyperlink r:id="rId325">
         <w:r>
           <w:rPr>
             <w:rStyle w:val="Hyperlink"/>
@@ -33809,8 +34876,8 @@
         </w:r>
       </w:hyperlink>
     </w:p>
-    <w:bookmarkEnd w:id="305"/>
-    <w:bookmarkStart w:id="307" w:name="ref-kohFunctionLearningInduction1991"/>
+    <w:bookmarkEnd w:id="326"/>
+    <w:bookmarkStart w:id="328" w:name="ref-kohFunctionLearningInduction1991"/>
     <w:p>
       <w:pPr>
         <w:pStyle w:val="Bibliography"/>
@@ -33859,7 +34926,7 @@
       <w:r>
         <w:t xml:space="preserve"> </w:t>
       </w:r>
-      <w:hyperlink r:id="rId306">
+      <w:hyperlink r:id="rId327">
         <w:r>
           <w:rPr>
             <w:rStyle w:val="Hyperlink"/>
@@ -33868,8 +34935,8 @@
         </w:r>
       </w:hyperlink>
     </w:p>
-    <w:bookmarkEnd w:id="307"/>
-    <w:bookmarkStart w:id="309" w:name="Xdb7e4c44c36e324f43a0c9fdfdb4efa7d250832"/>
+    <w:bookmarkEnd w:id="328"/>
+    <w:bookmarkStart w:id="330" w:name="Xdb7e4c44c36e324f43a0c9fdfdb4efa7d250832"/>
     <w:p>
       <w:pPr>
         <w:pStyle w:val="Bibliography"/>
@@ -33936,7 +35003,7 @@
       <w:r>
         <w:t xml:space="preserve"> </w:t>
       </w:r>
-      <w:hyperlink r:id="rId308">
+      <w:hyperlink r:id="rId329">
         <w:r>
           <w:rPr>
             <w:rStyle w:val="Hyperlink"/>
@@ -33945,8 +35012,8 @@
         </w:r>
       </w:hyperlink>
     </w:p>
-    <w:bookmarkEnd w:id="309"/>
-    <w:bookmarkStart w:id="311" w:name="ref-lambertsFlexibleTuningSimilarity1994"/>
+    <w:bookmarkEnd w:id="330"/>
+    <w:bookmarkStart w:id="332" w:name="ref-lambertsFlexibleTuningSimilarity1994"/>
     <w:p>
       <w:pPr>
         <w:pStyle w:val="Bibliography"/>
@@ -34016,7 +35083,7 @@
       <w:r>
         <w:t xml:space="preserve"> </w:t>
       </w:r>
-      <w:hyperlink r:id="rId310">
+      <w:hyperlink r:id="rId331">
         <w:r>
           <w:rPr>
             <w:rStyle w:val="Hyperlink"/>
@@ -34025,8 +35092,8 @@
         </w:r>
       </w:hyperlink>
     </w:p>
-    <w:bookmarkEnd w:id="311"/>
-    <w:bookmarkStart w:id="313" w:name="ref-landinComparisonThreePractice1997"/>
+    <w:bookmarkEnd w:id="332"/>
+    <w:bookmarkStart w:id="334" w:name="ref-landinComparisonThreePractice1997"/>
     <w:p>
       <w:pPr>
         <w:pStyle w:val="Bibliography"/>
@@ -34096,7 +35163,7 @@
       <w:r>
         <w:t xml:space="preserve"> </w:t>
       </w:r>
-      <w:hyperlink r:id="rId312">
+      <w:hyperlink r:id="rId333">
         <w:r>
           <w:rPr>
             <w:rStyle w:val="Hyperlink"/>
@@ -34105,8 +35172,8 @@
         </w:r>
       </w:hyperlink>
     </w:p>
-    <w:bookmarkEnd w:id="313"/>
-    <w:bookmarkStart w:id="315" w:name="ref-lavanEffectsHighVariability2019"/>
+    <w:bookmarkEnd w:id="334"/>
+    <w:bookmarkStart w:id="336" w:name="ref-lavanEffectsHighVariability2019"/>
     <w:p>
       <w:pPr>
         <w:pStyle w:val="Bibliography"/>
@@ -34143,7 +35210,7 @@
       <w:r>
         <w:t xml:space="preserve"> </w:t>
       </w:r>
-      <w:hyperlink r:id="rId314">
+      <w:hyperlink r:id="rId335">
         <w:r>
           <w:rPr>
             <w:rStyle w:val="Hyperlink"/>
@@ -34152,8 +35219,8 @@
         </w:r>
       </w:hyperlink>
     </w:p>
-    <w:bookmarkEnd w:id="315"/>
-    <w:bookmarkStart w:id="317" w:name="ref-lawSharedMechanismsPerceptual2010"/>
+    <w:bookmarkEnd w:id="336"/>
+    <w:bookmarkStart w:id="338" w:name="ref-lawSharedMechanismsPerceptual2010"/>
     <w:p>
       <w:pPr>
         <w:pStyle w:val="Bibliography"/>
@@ -34223,7 +35290,7 @@
       <w:r>
         <w:t xml:space="preserve"> </w:t>
       </w:r>
-      <w:hyperlink r:id="rId316">
+      <w:hyperlink r:id="rId337">
         <w:r>
           <w:rPr>
             <w:rStyle w:val="Hyperlink"/>
@@ -34232,8 +35299,8 @@
         </w:r>
       </w:hyperlink>
     </w:p>
-    <w:bookmarkEnd w:id="317"/>
-    <w:bookmarkStart w:id="319" w:name="ref-leeEvidentialDiversityIncreases2019"/>
+    <w:bookmarkEnd w:id="338"/>
+    <w:bookmarkStart w:id="340" w:name="ref-leeEvidentialDiversityIncreases2019"/>
     <w:p>
       <w:pPr>
         <w:pStyle w:val="Bibliography"/>
@@ -34270,7 +35337,7 @@
       <w:r>
         <w:t xml:space="preserve"> </w:t>
       </w:r>
-      <w:hyperlink r:id="rId318">
+      <w:hyperlink r:id="rId339">
         <w:r>
           <w:rPr>
             <w:rStyle w:val="Hyperlink"/>
@@ -34279,8 +35346,8 @@
         </w:r>
       </w:hyperlink>
     </w:p>
-    <w:bookmarkEnd w:id="319"/>
-    <w:bookmarkStart w:id="320" w:name="ref-leeLocusContextualInterference"/>
+    <w:bookmarkEnd w:id="340"/>
+    <w:bookmarkStart w:id="341" w:name="ref-leeLocusContextualInterference"/>
     <w:p>
       <w:pPr>
         <w:pStyle w:val="Bibliography"/>
@@ -34372,8 +35439,8 @@
         <w:t xml:space="preserve">. 17.</w:t>
       </w:r>
     </w:p>
-    <w:bookmarkEnd w:id="320"/>
-    <w:bookmarkStart w:id="322" w:name="ref-leeInfluencePracticeSchedule1985"/>
+    <w:bookmarkEnd w:id="341"/>
+    <w:bookmarkStart w:id="343" w:name="ref-leeInfluencePracticeSchedule1985"/>
     <w:p>
       <w:pPr>
         <w:pStyle w:val="Bibliography"/>
@@ -34443,7 +35510,7 @@
       <w:r>
         <w:t xml:space="preserve"> </w:t>
       </w:r>
-      <w:hyperlink r:id="rId321">
+      <w:hyperlink r:id="rId342">
         <w:r>
           <w:rPr>
             <w:rStyle w:val="Hyperlink"/>
@@ -34452,8 +35519,8 @@
         </w:r>
       </w:hyperlink>
     </w:p>
-    <w:bookmarkEnd w:id="322"/>
-    <w:bookmarkStart w:id="324" w:name="X57395495d5c23810e5964fa53422f800454b375"/>
+    <w:bookmarkEnd w:id="343"/>
+    <w:bookmarkStart w:id="345" w:name="X57395495d5c23810e5964fa53422f800454b375"/>
     <w:p>
       <w:pPr>
         <w:pStyle w:val="Bibliography"/>
@@ -34490,7 +35557,7 @@
       <w:r>
         <w:t xml:space="preserve"> </w:t>
       </w:r>
-      <w:hyperlink r:id="rId323">
+      <w:hyperlink r:id="rId344">
         <w:r>
           <w:rPr>
             <w:rStyle w:val="Hyperlink"/>
@@ -34499,8 +35566,8 @@
         </w:r>
       </w:hyperlink>
     </w:p>
-    <w:bookmarkEnd w:id="324"/>
-    <w:bookmarkStart w:id="326" w:name="ref-loganInstanceTheoryAttention2002a"/>
+    <w:bookmarkEnd w:id="345"/>
+    <w:bookmarkStart w:id="347" w:name="ref-loganInstanceTheoryAttention2002a"/>
     <w:p>
       <w:pPr>
         <w:pStyle w:val="Bibliography"/>
@@ -34537,7 +35604,7 @@
       <w:r>
         <w:t xml:space="preserve"> </w:t>
       </w:r>
-      <w:hyperlink r:id="rId325">
+      <w:hyperlink r:id="rId346">
         <w:r>
           <w:rPr>
             <w:rStyle w:val="Hyperlink"/>
@@ -34546,8 +35613,8 @@
         </w:r>
       </w:hyperlink>
     </w:p>
-    <w:bookmarkEnd w:id="326"/>
-    <w:bookmarkStart w:id="328" w:name="ref-maddoxStimulusRangeDiscontinuity2011"/>
+    <w:bookmarkEnd w:id="347"/>
+    <w:bookmarkStart w:id="349" w:name="ref-maddoxStimulusRangeDiscontinuity2011"/>
     <w:p>
       <w:pPr>
         <w:pStyle w:val="Bibliography"/>
@@ -34584,7 +35651,7 @@
       <w:r>
         <w:t xml:space="preserve"> </w:t>
       </w:r>
-      <w:hyperlink r:id="rId327">
+      <w:hyperlink r:id="rId348">
         <w:r>
           <w:rPr>
             <w:rStyle w:val="Hyperlink"/>
@@ -34593,8 +35660,8 @@
         </w:r>
       </w:hyperlink>
     </w:p>
-    <w:bookmarkEnd w:id="328"/>
-    <w:bookmarkStart w:id="330" w:name="X034109ad4eb02be7a6467e1e074292ceb627b90"/>
+    <w:bookmarkEnd w:id="349"/>
+    <w:bookmarkStart w:id="351" w:name="X034109ad4eb02be7a6467e1e074292ceb627b90"/>
     <w:p>
       <w:pPr>
         <w:pStyle w:val="Bibliography"/>
@@ -34631,7 +35698,7 @@
       <w:r>
         <w:t xml:space="preserve"> </w:t>
       </w:r>
-      <w:hyperlink r:id="rId329">
+      <w:hyperlink r:id="rId350">
         <w:r>
           <w:rPr>
             <w:rStyle w:val="Hyperlink"/>
@@ -34640,8 +35707,8 @@
         </w:r>
       </w:hyperlink>
     </w:p>
-    <w:bookmarkEnd w:id="330"/>
-    <w:bookmarkStart w:id="332" w:name="X11a702c183fe711be8f27283712c55ac310fdf4"/>
+    <w:bookmarkEnd w:id="351"/>
+    <w:bookmarkStart w:id="353" w:name="X11a702c183fe711be8f27283712c55ac310fdf4"/>
     <w:p>
       <w:pPr>
         <w:pStyle w:val="Bibliography"/>
@@ -34741,7 +35808,7 @@
       <w:r>
         <w:t xml:space="preserve"> </w:t>
       </w:r>
-      <w:hyperlink r:id="rId331">
+      <w:hyperlink r:id="rId352">
         <w:r>
           <w:rPr>
             <w:rStyle w:val="Hyperlink"/>
@@ -34750,8 +35817,8 @@
         </w:r>
       </w:hyperlink>
     </w:p>
-    <w:bookmarkEnd w:id="332"/>
-    <w:bookmarkStart w:id="334" w:name="Xadd5c50f43736f9b0dff0650df994aba8142088"/>
+    <w:bookmarkEnd w:id="353"/>
+    <w:bookmarkStart w:id="355" w:name="Xadd5c50f43736f9b0dff0650df994aba8142088"/>
     <w:p>
       <w:pPr>
         <w:pStyle w:val="Bibliography"/>
@@ -34788,7 +35855,7 @@
       <w:r>
         <w:t xml:space="preserve"> </w:t>
       </w:r>
-      <w:hyperlink r:id="rId333">
+      <w:hyperlink r:id="rId354">
         <w:r>
           <w:rPr>
             <w:rStyle w:val="Hyperlink"/>
@@ -34797,8 +35864,8 @@
         </w:r>
       </w:hyperlink>
     </w:p>
-    <w:bookmarkEnd w:id="334"/>
-    <w:bookmarkStart w:id="336" w:name="ref-mccrackenTestSchemaTheory1977"/>
+    <w:bookmarkEnd w:id="355"/>
+    <w:bookmarkStart w:id="357" w:name="ref-mccrackenTestSchemaTheory1977"/>
     <w:p>
       <w:pPr>
         <w:pStyle w:val="Bibliography"/>
@@ -34868,7 +35935,7 @@
       <w:r>
         <w:t xml:space="preserve"> </w:t>
       </w:r>
-      <w:hyperlink r:id="rId335">
+      <w:hyperlink r:id="rId356">
         <w:r>
           <w:rPr>
             <w:rStyle w:val="Hyperlink"/>
@@ -34877,8 +35944,8 @@
         </w:r>
       </w:hyperlink>
     </w:p>
-    <w:bookmarkEnd w:id="336"/>
-    <w:bookmarkStart w:id="338" w:name="X11f5d5b369bd61c109baf65d1e55e39f773ac1b"/>
+    <w:bookmarkEnd w:id="357"/>
+    <w:bookmarkStart w:id="359" w:name="X11f5d5b369bd61c109baf65d1e55e39f773ac1b"/>
     <w:p>
       <w:pPr>
         <w:pStyle w:val="Bibliography"/>
@@ -34927,7 +35994,7 @@
       <w:r>
         <w:t xml:space="preserve"> </w:t>
       </w:r>
-      <w:hyperlink r:id="rId337">
+      <w:hyperlink r:id="rId358">
         <w:r>
           <w:rPr>
             <w:rStyle w:val="Hyperlink"/>
@@ -34936,8 +36003,8 @@
         </w:r>
       </w:hyperlink>
     </w:p>
-    <w:bookmarkEnd w:id="338"/>
-    <w:bookmarkStart w:id="340" w:name="ref-mcdanielEffectsSpacedMassed2013"/>
+    <w:bookmarkEnd w:id="359"/>
+    <w:bookmarkStart w:id="361" w:name="ref-mcdanielEffectsSpacedMassed2013"/>
     <w:p>
       <w:pPr>
         <w:pStyle w:val="Bibliography"/>
@@ -34974,7 +36041,7 @@
       <w:r>
         <w:t xml:space="preserve"> </w:t>
       </w:r>
-      <w:hyperlink r:id="rId339">
+      <w:hyperlink r:id="rId360">
         <w:r>
           <w:rPr>
             <w:rStyle w:val="Hyperlink"/>
@@ -34983,8 +36050,8 @@
         </w:r>
       </w:hyperlink>
     </w:p>
-    <w:bookmarkEnd w:id="340"/>
-    <w:bookmarkStart w:id="342" w:name="ref-medinContextTheoryClassification1978"/>
+    <w:bookmarkEnd w:id="361"/>
+    <w:bookmarkStart w:id="363" w:name="ref-medinContextTheoryClassification1978"/>
     <w:p>
       <w:pPr>
         <w:pStyle w:val="Bibliography"/>
@@ -35042,7 +36109,7 @@
       <w:r>
         <w:t xml:space="preserve"> </w:t>
       </w:r>
-      <w:hyperlink r:id="rId341">
+      <w:hyperlink r:id="rId362">
         <w:r>
           <w:rPr>
             <w:rStyle w:val="Hyperlink"/>
@@ -35051,8 +36118,8 @@
         </w:r>
       </w:hyperlink>
     </w:p>
-    <w:bookmarkEnd w:id="342"/>
-    <w:bookmarkStart w:id="344" w:name="ref-meighWhatMemoryRepresentation2018"/>
+    <w:bookmarkEnd w:id="363"/>
+    <w:bookmarkStart w:id="365" w:name="ref-meighWhatMemoryRepresentation2018"/>
     <w:p>
       <w:pPr>
         <w:pStyle w:val="Bibliography"/>
@@ -35101,7 +36168,7 @@
       <w:r>
         <w:t xml:space="preserve"> </w:t>
       </w:r>
-      <w:hyperlink r:id="rId343">
+      <w:hyperlink r:id="rId364">
         <w:r>
           <w:rPr>
             <w:rStyle w:val="Hyperlink"/>
@@ -35110,8 +36177,8 @@
         </w:r>
       </w:hyperlink>
     </w:p>
-    <w:bookmarkEnd w:id="344"/>
-    <w:bookmarkStart w:id="346" w:name="ref-moxleySchemaVariabilityPractice1979"/>
+    <w:bookmarkEnd w:id="365"/>
+    <w:bookmarkStart w:id="367" w:name="ref-moxleySchemaVariabilityPractice1979"/>
     <w:p>
       <w:pPr>
         <w:pStyle w:val="Bibliography"/>
@@ -35169,7 +36236,7 @@
       <w:r>
         <w:t xml:space="preserve"> </w:t>
       </w:r>
-      <w:hyperlink r:id="rId345">
+      <w:hyperlink r:id="rId366">
         <w:r>
           <w:rPr>
             <w:rStyle w:val="Hyperlink"/>
@@ -35178,8 +36245,8 @@
         </w:r>
       </w:hyperlink>
     </w:p>
-    <w:bookmarkEnd w:id="346"/>
-    <w:bookmarkStart w:id="348" w:name="ref-newellSchemaTheory19752003"/>
+    <w:bookmarkEnd w:id="367"/>
+    <w:bookmarkStart w:id="369" w:name="ref-newellSchemaTheory19752003"/>
     <w:p>
       <w:pPr>
         <w:pStyle w:val="Bibliography"/>
@@ -35249,7 +36316,7 @@
       <w:r>
         <w:t xml:space="preserve"> </w:t>
       </w:r>
-      <w:hyperlink r:id="rId347">
+      <w:hyperlink r:id="rId368">
         <w:r>
           <w:rPr>
             <w:rStyle w:val="Hyperlink"/>
@@ -35258,8 +36325,8 @@
         </w:r>
       </w:hyperlink>
     </w:p>
-    <w:bookmarkEnd w:id="348"/>
-    <w:bookmarkStart w:id="350" w:name="X7949f5876792781c015572639531a7aeb223f01"/>
+    <w:bookmarkEnd w:id="369"/>
+    <w:bookmarkStart w:id="371" w:name="X7949f5876792781c015572639531a7aeb223f01"/>
     <w:p>
       <w:pPr>
         <w:pStyle w:val="Bibliography"/>
@@ -35362,7 +36429,7 @@
       <w:r>
         <w:t xml:space="preserve"> </w:t>
       </w:r>
-      <w:hyperlink r:id="rId349">
+      <w:hyperlink r:id="rId370">
         <w:r>
           <w:rPr>
             <w:rStyle w:val="Hyperlink"/>
@@ -35371,8 +36438,8 @@
         </w:r>
       </w:hyperlink>
     </w:p>
-    <w:bookmarkEnd w:id="350"/>
-    <w:bookmarkStart w:id="352" w:name="ref-northEffectConsistentVaried2019"/>
+    <w:bookmarkEnd w:id="371"/>
+    <w:bookmarkStart w:id="373" w:name="ref-northEffectConsistentVaried2019"/>
     <w:p>
       <w:pPr>
         <w:pStyle w:val="Bibliography"/>
@@ -35409,7 +36476,7 @@
       <w:r>
         <w:t xml:space="preserve"> </w:t>
       </w:r>
-      <w:hyperlink r:id="rId351">
+      <w:hyperlink r:id="rId372">
         <w:r>
           <w:rPr>
             <w:rStyle w:val="Hyperlink"/>
@@ -35418,8 +36485,8 @@
         </w:r>
       </w:hyperlink>
     </w:p>
-    <w:bookmarkEnd w:id="352"/>
-    <w:bookmarkStart w:id="354" w:name="X1e62d38316b1210cbf492429f3fa0f41029419a"/>
+    <w:bookmarkEnd w:id="373"/>
+    <w:bookmarkStart w:id="375" w:name="X1e62d38316b1210cbf492429f3fa0f41029419a"/>
     <w:p>
       <w:pPr>
         <w:pStyle w:val="Bibliography"/>
@@ -35456,7 +36523,7 @@
       <w:r>
         <w:t xml:space="preserve"> </w:t>
       </w:r>
-      <w:hyperlink r:id="rId353">
+      <w:hyperlink r:id="rId374">
         <w:r>
           <w:rPr>
             <w:rStyle w:val="Hyperlink"/>
@@ -35465,8 +36532,8 @@
         </w:r>
       </w:hyperlink>
     </w:p>
-    <w:bookmarkEnd w:id="354"/>
-    <w:bookmarkStart w:id="356" w:name="X639a429f50283f5b36ce92c57a3abdf26659eda"/>
+    <w:bookmarkEnd w:id="375"/>
+    <w:bookmarkStart w:id="377" w:name="X639a429f50283f5b36ce92c57a3abdf26659eda"/>
     <w:p>
       <w:pPr>
         <w:pStyle w:val="Bibliography"/>
@@ -35503,7 +36570,7 @@
       <w:r>
         <w:t xml:space="preserve"> </w:t>
       </w:r>
-      <w:hyperlink r:id="rId355">
+      <w:hyperlink r:id="rId376">
         <w:r>
           <w:rPr>
             <w:rStyle w:val="Hyperlink"/>
@@ -35512,8 +36579,8 @@
         </w:r>
       </w:hyperlink>
     </w:p>
-    <w:bookmarkEnd w:id="356"/>
-    <w:bookmarkStart w:id="358" w:name="Xb2e0c02fa97228815a5a3bbae8ffa9cce6c2184"/>
+    <w:bookmarkEnd w:id="377"/>
+    <w:bookmarkStart w:id="379" w:name="Xb2e0c02fa97228815a5a3bbae8ffa9cce6c2184"/>
     <w:p>
       <w:pPr>
         <w:pStyle w:val="Bibliography"/>
@@ -35550,7 +36617,7 @@
       <w:r>
         <w:t xml:space="preserve"> </w:t>
       </w:r>
-      <w:hyperlink r:id="rId357">
+      <w:hyperlink r:id="rId378">
         <w:r>
           <w:rPr>
             <w:rStyle w:val="Hyperlink"/>
@@ -35559,8 +36626,8 @@
         </w:r>
       </w:hyperlink>
     </w:p>
-    <w:bookmarkEnd w:id="358"/>
-    <w:bookmarkStart w:id="360" w:name="ref-nosofskyTestsExemplarmemoryModel2018"/>
+    <w:bookmarkEnd w:id="379"/>
+    <w:bookmarkStart w:id="381" w:name="ref-nosofskyTestsExemplarmemoryModel2018"/>
     <w:p>
       <w:pPr>
         <w:pStyle w:val="Bibliography"/>
@@ -35597,7 +36664,7 @@
       <w:r>
         <w:t xml:space="preserve"> </w:t>
       </w:r>
-      <w:hyperlink r:id="rId359">
+      <w:hyperlink r:id="rId380">
         <w:r>
           <w:rPr>
             <w:rStyle w:val="Hyperlink"/>
@@ -35606,8 +36673,8 @@
         </w:r>
       </w:hyperlink>
     </w:p>
-    <w:bookmarkEnd w:id="360"/>
-    <w:bookmarkStart w:id="362" w:name="ref-nosofskyModelguidedSearchOptimal2018"/>
+    <w:bookmarkEnd w:id="381"/>
+    <w:bookmarkStart w:id="383" w:name="ref-nosofskyModelguidedSearchOptimal2018"/>
     <w:p>
       <w:pPr>
         <w:pStyle w:val="Bibliography"/>
@@ -35656,7 +36723,7 @@
       <w:r>
         <w:t xml:space="preserve"> </w:t>
       </w:r>
-      <w:hyperlink r:id="rId361">
+      <w:hyperlink r:id="rId382">
         <w:r>
           <w:rPr>
             <w:rStyle w:val="Hyperlink"/>
@@ -35665,8 +36732,8 @@
         </w:r>
       </w:hyperlink>
     </w:p>
-    <w:bookmarkEnd w:id="362"/>
-    <w:bookmarkStart w:id="364" w:name="X2a10310e53443692f35f4450fe6537b1cff70f8"/>
+    <w:bookmarkEnd w:id="383"/>
+    <w:bookmarkStart w:id="385" w:name="X2a10310e53443692f35f4450fe6537b1cff70f8"/>
     <w:p>
       <w:pPr>
         <w:pStyle w:val="Bibliography"/>
@@ -35715,7 +36782,7 @@
       <w:r>
         <w:t xml:space="preserve"> </w:t>
       </w:r>
-      <w:hyperlink r:id="rId363">
+      <w:hyperlink r:id="rId384">
         <w:r>
           <w:rPr>
             <w:rStyle w:val="Hyperlink"/>
@@ -35724,8 +36791,8 @@
         </w:r>
       </w:hyperlink>
     </w:p>
-    <w:bookmarkEnd w:id="364"/>
-    <w:bookmarkStart w:id="365" w:name="X94e3525b453aa845c6a29ac4dab4c88ebf8fedd"/>
+    <w:bookmarkEnd w:id="385"/>
+    <w:bookmarkStart w:id="386" w:name="X94e3525b453aa845c6a29ac4dab4c88ebf8fedd"/>
     <w:p>
       <w:pPr>
         <w:pStyle w:val="Bibliography"/>
@@ -35793,8 +36860,8 @@
         <w:t xml:space="preserve">(2), 324–354.</w:t>
       </w:r>
     </w:p>
-    <w:bookmarkEnd w:id="365"/>
-    <w:bookmarkStart w:id="367" w:name="ref-palmeriCentralTendenciesExtreme2001"/>
+    <w:bookmarkEnd w:id="386"/>
+    <w:bookmarkStart w:id="388" w:name="ref-palmeriCentralTendenciesExtreme2001"/>
     <w:p>
       <w:pPr>
         <w:pStyle w:val="Bibliography"/>
@@ -35870,7 +36937,7 @@
       <w:r>
         <w:t xml:space="preserve"> </w:t>
       </w:r>
-      <w:hyperlink r:id="rId366">
+      <w:hyperlink r:id="rId387">
         <w:r>
           <w:rPr>
             <w:rStyle w:val="Hyperlink"/>
@@ -35879,8 +36946,8 @@
         </w:r>
       </w:hyperlink>
     </w:p>
-    <w:bookmarkEnd w:id="367"/>
-    <w:bookmarkStart w:id="369" w:name="ref-perlmanFurtherAttemptsClarify2012"/>
+    <w:bookmarkEnd w:id="388"/>
+    <w:bookmarkStart w:id="390" w:name="ref-perlmanFurtherAttemptsClarify2012"/>
     <w:p>
       <w:pPr>
         <w:pStyle w:val="Bibliography"/>
@@ -35917,7 +36984,7 @@
       <w:r>
         <w:t xml:space="preserve"> </w:t>
       </w:r>
-      <w:hyperlink r:id="rId368">
+      <w:hyperlink r:id="rId389">
         <w:r>
           <w:rPr>
             <w:rStyle w:val="Hyperlink"/>
@@ -35926,8 +36993,8 @@
         </w:r>
       </w:hyperlink>
     </w:p>
-    <w:bookmarkEnd w:id="369"/>
-    <w:bookmarkStart w:id="371" w:name="ref-perryLearnLocallyThink2010"/>
+    <w:bookmarkEnd w:id="390"/>
+    <w:bookmarkStart w:id="392" w:name="ref-perryLearnLocallyThink2010"/>
     <w:p>
       <w:pPr>
         <w:pStyle w:val="Bibliography"/>
@@ -36003,7 +37070,7 @@
       <w:r>
         <w:t xml:space="preserve"> </w:t>
       </w:r>
-      <w:hyperlink r:id="rId370">
+      <w:hyperlink r:id="rId391">
         <w:r>
           <w:rPr>
             <w:rStyle w:val="Hyperlink"/>
@@ -36012,8 +37079,8 @@
         </w:r>
       </w:hyperlink>
     </w:p>
-    <w:bookmarkEnd w:id="371"/>
-    <w:bookmarkStart w:id="373" w:name="ref-pigottMotorSchemaStructure1984"/>
+    <w:bookmarkEnd w:id="392"/>
+    <w:bookmarkStart w:id="394" w:name="ref-pigottMotorSchemaStructure1984"/>
     <w:p>
       <w:pPr>
         <w:pStyle w:val="Bibliography"/>
@@ -36080,7 +37147,7 @@
       <w:r>
         <w:t xml:space="preserve"> </w:t>
       </w:r>
-      <w:hyperlink r:id="rId372">
+      <w:hyperlink r:id="rId393">
         <w:r>
           <w:rPr>
             <w:rStyle w:val="Hyperlink"/>
@@ -36089,8 +37156,8 @@
         </w:r>
       </w:hyperlink>
     </w:p>
-    <w:bookmarkEnd w:id="373"/>
-    <w:bookmarkStart w:id="375" w:name="Xc21ba1d8d46c5fa98e6000a97319b35df4d1ba9"/>
+    <w:bookmarkEnd w:id="394"/>
+    <w:bookmarkStart w:id="396" w:name="Xc21ba1d8d46c5fa98e6000a97319b35df4d1ba9"/>
     <w:p>
       <w:pPr>
         <w:pStyle w:val="Bibliography"/>
@@ -36139,7 +37206,7 @@
       <w:r>
         <w:t xml:space="preserve"> </w:t>
       </w:r>
-      <w:hyperlink r:id="rId374">
+      <w:hyperlink r:id="rId395">
         <w:r>
           <w:rPr>
             <w:rStyle w:val="Hyperlink"/>
@@ -36148,8 +37215,8 @@
         </w:r>
       </w:hyperlink>
     </w:p>
-    <w:bookmarkEnd w:id="375"/>
-    <w:bookmarkStart w:id="377" w:name="ref-posnerGenesisAbstractIdeas1968"/>
+    <w:bookmarkEnd w:id="396"/>
+    <w:bookmarkStart w:id="398" w:name="ref-posnerGenesisAbstractIdeas1968"/>
     <w:p>
       <w:pPr>
         <w:pStyle w:val="Bibliography"/>
@@ -36186,7 +37253,7 @@
       <w:r>
         <w:t xml:space="preserve"> </w:t>
       </w:r>
-      <w:hyperlink r:id="rId376">
+      <w:hyperlink r:id="rId397">
         <w:r>
           <w:rPr>
             <w:rStyle w:val="Hyperlink"/>
@@ -36195,8 +37262,8 @@
         </w:r>
       </w:hyperlink>
     </w:p>
-    <w:bookmarkEnd w:id="377"/>
-    <w:bookmarkStart w:id="379" w:name="ref-roarkComparingPerceptualCategory2021"/>
+    <w:bookmarkEnd w:id="398"/>
+    <w:bookmarkStart w:id="400" w:name="ref-roarkComparingPerceptualCategory2021"/>
     <w:p>
       <w:pPr>
         <w:pStyle w:val="Bibliography"/>
@@ -36233,7 +37300,7 @@
       <w:r>
         <w:t xml:space="preserve"> </w:t>
       </w:r>
-      <w:hyperlink r:id="rId378">
+      <w:hyperlink r:id="rId399">
         <w:r>
           <w:rPr>
             <w:rStyle w:val="Hyperlink"/>
@@ -36242,8 +37309,8 @@
         </w:r>
       </w:hyperlink>
     </w:p>
-    <w:bookmarkEnd w:id="379"/>
-    <w:bookmarkStart w:id="381" w:name="ref-rollerVariablePracticeLenses2001"/>
+    <w:bookmarkEnd w:id="400"/>
+    <w:bookmarkStart w:id="402" w:name="ref-rollerVariablePracticeLenses2001"/>
     <w:p>
       <w:pPr>
         <w:pStyle w:val="Bibliography"/>
@@ -36280,7 +37347,7 @@
       <w:r>
         <w:t xml:space="preserve"> </w:t>
       </w:r>
-      <w:hyperlink r:id="rId380">
+      <w:hyperlink r:id="rId401">
         <w:r>
           <w:rPr>
             <w:rStyle w:val="Hyperlink"/>
@@ -36289,8 +37356,8 @@
         </w:r>
       </w:hyperlink>
     </w:p>
-    <w:bookmarkEnd w:id="381"/>
-    <w:bookmarkStart w:id="383" w:name="Xc5570b410aa984cd5f5bd4b20a2c643bd5fcffc"/>
+    <w:bookmarkEnd w:id="402"/>
+    <w:bookmarkStart w:id="404" w:name="Xc5570b410aa984cd5f5bd4b20a2c643bd5fcffc"/>
     <w:p>
       <w:pPr>
         <w:pStyle w:val="Bibliography"/>
@@ -36348,7 +37415,7 @@
       <w:r>
         <w:t xml:space="preserve"> </w:t>
       </w:r>
-      <w:hyperlink r:id="rId382">
+      <w:hyperlink r:id="rId403">
         <w:r>
           <w:rPr>
             <w:rStyle w:val="Hyperlink"/>
@@ -36357,8 +37424,8 @@
         </w:r>
       </w:hyperlink>
     </w:p>
-    <w:bookmarkEnd w:id="383"/>
-    <w:bookmarkStart w:id="385" w:name="Xcab8540473416335c7d4745a50e2ba7c2a2f664"/>
+    <w:bookmarkEnd w:id="404"/>
+    <w:bookmarkStart w:id="406" w:name="Xcab8540473416335c7d4745a50e2ba7c2a2f664"/>
     <w:p>
       <w:pPr>
         <w:pStyle w:val="Bibliography"/>
@@ -36395,7 +37462,7 @@
       <w:r>
         <w:t xml:space="preserve"> </w:t>
       </w:r>
-      <w:hyperlink r:id="rId384">
+      <w:hyperlink r:id="rId405">
         <w:r>
           <w:rPr>
             <w:rStyle w:val="Hyperlink"/>
@@ -36404,8 +37471,8 @@
         </w:r>
       </w:hyperlink>
     </w:p>
-    <w:bookmarkEnd w:id="385"/>
-    <w:bookmarkStart w:id="387" w:name="ref-sabahWhenLessMore2019"/>
+    <w:bookmarkEnd w:id="406"/>
+    <w:bookmarkStart w:id="408" w:name="ref-sabahWhenLessMore2019"/>
     <w:p>
       <w:pPr>
         <w:pStyle w:val="Bibliography"/>
@@ -36442,7 +37509,7 @@
       <w:r>
         <w:t xml:space="preserve"> </w:t>
       </w:r>
-      <w:hyperlink r:id="rId386">
+      <w:hyperlink r:id="rId407">
         <w:r>
           <w:rPr>
             <w:rStyle w:val="Hyperlink"/>
@@ -36451,8 +37518,8 @@
         </w:r>
       </w:hyperlink>
     </w:p>
-    <w:bookmarkEnd w:id="387"/>
-    <w:bookmarkStart w:id="389" w:name="X57583d54ccab43c744e0fa2336e4c556df32b13"/>
+    <w:bookmarkEnd w:id="408"/>
+    <w:bookmarkStart w:id="410" w:name="X57583d54ccab43c744e0fa2336e4c556df32b13"/>
     <w:p>
       <w:pPr>
         <w:pStyle w:val="Bibliography"/>
@@ -36501,7 +37568,7 @@
       <w:r>
         <w:t xml:space="preserve"> </w:t>
       </w:r>
-      <w:hyperlink r:id="rId388">
+      <w:hyperlink r:id="rId409">
         <w:r>
           <w:rPr>
             <w:rStyle w:val="Hyperlink"/>
@@ -36510,8 +37577,8 @@
         </w:r>
       </w:hyperlink>
     </w:p>
-    <w:bookmarkEnd w:id="389"/>
-    <w:bookmarkStart w:id="391" w:name="Xdf977ba0e3f22e132b04d26319edfec1b78769d"/>
+    <w:bookmarkEnd w:id="410"/>
+    <w:bookmarkStart w:id="412" w:name="Xdf977ba0e3f22e132b04d26319edfec1b78769d"/>
     <w:p>
       <w:pPr>
         <w:pStyle w:val="Bibliography"/>
@@ -36560,7 +37627,7 @@
       <w:r>
         <w:t xml:space="preserve"> </w:t>
       </w:r>
-      <w:hyperlink r:id="rId390">
+      <w:hyperlink r:id="rId411">
         <w:r>
           <w:rPr>
             <w:rStyle w:val="Hyperlink"/>
@@ -36569,8 +37636,8 @@
         </w:r>
       </w:hyperlink>
     </w:p>
-    <w:bookmarkEnd w:id="391"/>
-    <w:bookmarkStart w:id="393" w:name="ref-sakamotoPuttingPsychologyBack2008"/>
+    <w:bookmarkEnd w:id="412"/>
+    <w:bookmarkStart w:id="414" w:name="ref-sakamotoPuttingPsychologyBack2008"/>
     <w:p>
       <w:pPr>
         <w:pStyle w:val="Bibliography"/>
@@ -36619,7 +37686,7 @@
       <w:r>
         <w:t xml:space="preserve"> </w:t>
       </w:r>
-      <w:hyperlink r:id="rId392">
+      <w:hyperlink r:id="rId413">
         <w:r>
           <w:rPr>
             <w:rStyle w:val="Hyperlink"/>
@@ -36628,8 +37695,8 @@
         </w:r>
       </w:hyperlink>
     </w:p>
-    <w:bookmarkEnd w:id="393"/>
-    <w:bookmarkStart w:id="394" w:name="Xf1d03c8e78c2da82ff37104161b8190293de477"/>
+    <w:bookmarkEnd w:id="414"/>
+    <w:bookmarkStart w:id="415" w:name="Xf1d03c8e78c2da82ff37104161b8190293de477"/>
     <w:p>
       <w:pPr>
         <w:pStyle w:val="Bibliography"/>
@@ -36693,8 +37760,8 @@
         <w:t xml:space="preserve">.</w:t>
       </w:r>
     </w:p>
-    <w:bookmarkEnd w:id="394"/>
-    <w:bookmarkStart w:id="396" w:name="ref-schmidtSchemaTheoryDiscrete1975"/>
+    <w:bookmarkEnd w:id="415"/>
+    <w:bookmarkStart w:id="417" w:name="ref-schmidtSchemaTheoryDiscrete1975"/>
     <w:p>
       <w:pPr>
         <w:pStyle w:val="Bibliography"/>
@@ -36731,7 +37798,7 @@
       <w:r>
         <w:t xml:space="preserve"> </w:t>
       </w:r>
-      <w:hyperlink r:id="rId395">
+      <w:hyperlink r:id="rId416">
         <w:r>
           <w:rPr>
             <w:rStyle w:val="Hyperlink"/>
@@ -36740,8 +37807,8 @@
         </w:r>
       </w:hyperlink>
     </w:p>
-    <w:bookmarkEnd w:id="396"/>
-    <w:bookmarkStart w:id="397" w:name="X991c7e934294b3dea74f5728c3aa47ea65eb872"/>
+    <w:bookmarkEnd w:id="417"/>
+    <w:bookmarkStart w:id="418" w:name="X991c7e934294b3dea74f5728c3aa47ea65eb872"/>
     <w:p>
       <w:pPr>
         <w:pStyle w:val="Bibliography"/>
@@ -36788,8 +37855,8 @@
         <w:t xml:space="preserve">(4), 207–217.</w:t>
       </w:r>
     </w:p>
-    <w:bookmarkEnd w:id="397"/>
-    <w:bookmarkStart w:id="399" w:name="X072c1cde369bcb8ccfc8c60c4e4877236c1710d"/>
+    <w:bookmarkEnd w:id="418"/>
+    <w:bookmarkStart w:id="420" w:name="X072c1cde369bcb8ccfc8c60c4e4877236c1710d"/>
     <w:p>
       <w:pPr>
         <w:pStyle w:val="Bibliography"/>
@@ -36835,7 +37902,7 @@
       <w:r>
         <w:t xml:space="preserve"> </w:t>
       </w:r>
-      <w:hyperlink r:id="rId398">
+      <w:hyperlink r:id="rId419">
         <w:r>
           <w:rPr>
             <w:rStyle w:val="Hyperlink"/>
@@ -36844,8 +37911,8 @@
         </w:r>
       </w:hyperlink>
     </w:p>
-    <w:bookmarkEnd w:id="399"/>
-    <w:bookmarkStart w:id="400" w:name="ref-seowTransferEffectsVaried2019"/>
+    <w:bookmarkEnd w:id="420"/>
+    <w:bookmarkStart w:id="421" w:name="ref-seowTransferEffectsVaried2019"/>
     <w:p>
       <w:pPr>
         <w:pStyle w:val="Bibliography"/>
@@ -36867,8 +37934,8 @@
         <w:t xml:space="preserve">, 222–227.</w:t>
       </w:r>
     </w:p>
-    <w:bookmarkEnd w:id="400"/>
-    <w:bookmarkStart w:id="402" w:name="X8219da891ffbe1659a6c1c1af076e3074574baf"/>
+    <w:bookmarkEnd w:id="421"/>
+    <w:bookmarkStart w:id="423" w:name="X8219da891ffbe1659a6c1c1af076e3074574baf"/>
     <w:p>
       <w:pPr>
         <w:pStyle w:val="Bibliography"/>
@@ -36917,7 +37984,7 @@
       <w:r>
         <w:t xml:space="preserve"> </w:t>
       </w:r>
-      <w:hyperlink r:id="rId401">
+      <w:hyperlink r:id="rId422">
         <w:r>
           <w:rPr>
             <w:rStyle w:val="Hyperlink"/>
@@ -36926,8 +37993,8 @@
         </w:r>
       </w:hyperlink>
     </w:p>
-    <w:bookmarkEnd w:id="402"/>
-    <w:bookmarkStart w:id="403" w:name="X2555b11222547f6d73644fb60c8e783adf324da"/>
+    <w:bookmarkEnd w:id="423"/>
+    <w:bookmarkStart w:id="424" w:name="X2555b11222547f6d73644fb60c8e783adf324da"/>
     <w:p>
       <w:pPr>
         <w:pStyle w:val="Bibliography"/>
@@ -36962,8 +38029,8 @@
         <w:t xml:space="preserve">(2), 179.</w:t>
       </w:r>
     </w:p>
-    <w:bookmarkEnd w:id="403"/>
-    <w:bookmarkStart w:id="405" w:name="ref-sheaContextEffectsMemory1983"/>
+    <w:bookmarkEnd w:id="424"/>
+    <w:bookmarkStart w:id="426" w:name="ref-sheaContextEffectsMemory1983"/>
     <w:p>
       <w:pPr>
         <w:pStyle w:val="Bibliography"/>
@@ -37046,7 +38113,7 @@
       <w:r>
         <w:t xml:space="preserve"> </w:t>
       </w:r>
-      <w:hyperlink r:id="rId404">
+      <w:hyperlink r:id="rId425">
         <w:r>
           <w:rPr>
             <w:rStyle w:val="Hyperlink"/>
@@ -37055,8 +38122,8 @@
         </w:r>
       </w:hyperlink>
     </w:p>
-    <w:bookmarkEnd w:id="405"/>
-    <w:bookmarkStart w:id="407" w:name="Xba9007bcdae70d35df09ac345233f10159cb4bf"/>
+    <w:bookmarkEnd w:id="426"/>
+    <w:bookmarkStart w:id="428" w:name="Xba9007bcdae70d35df09ac345233f10159cb4bf"/>
     <w:p>
       <w:pPr>
         <w:pStyle w:val="Bibliography"/>
@@ -37093,7 +38160,7 @@
       <w:r>
         <w:t xml:space="preserve"> </w:t>
       </w:r>
-      <w:hyperlink r:id="rId406">
+      <w:hyperlink r:id="rId427">
         <w:r>
           <w:rPr>
             <w:rStyle w:val="Hyperlink"/>
@@ -37102,8 +38169,8 @@
         </w:r>
       </w:hyperlink>
     </w:p>
-    <w:bookmarkEnd w:id="407"/>
-    <w:bookmarkStart w:id="409" w:name="ref-sinkeviciuteRoleInputVariability2019"/>
+    <w:bookmarkEnd w:id="428"/>
+    <w:bookmarkStart w:id="430" w:name="ref-sinkeviciuteRoleInputVariability2019"/>
     <w:p>
       <w:pPr>
         <w:pStyle w:val="Bibliography"/>
@@ -37140,7 +38207,7 @@
       <w:r>
         <w:t xml:space="preserve"> </w:t>
       </w:r>
-      <w:hyperlink r:id="rId408">
+      <w:hyperlink r:id="rId429">
         <w:r>
           <w:rPr>
             <w:rStyle w:val="Hyperlink"/>
@@ -37149,8 +38216,8 @@
         </w:r>
       </w:hyperlink>
     </w:p>
-    <w:bookmarkEnd w:id="409"/>
-    <w:bookmarkStart w:id="411" w:name="X0acc7fc1613de11f1df556c6841b86f5c4c9943"/>
+    <w:bookmarkEnd w:id="430"/>
+    <w:bookmarkStart w:id="432" w:name="X0acc7fc1613de11f1df556c6841b86f5c4c9943"/>
     <w:p>
       <w:pPr>
         <w:pStyle w:val="Bibliography"/>
@@ -37199,7 +38266,7 @@
       <w:r>
         <w:t xml:space="preserve"> </w:t>
       </w:r>
-      <w:hyperlink r:id="rId410">
+      <w:hyperlink r:id="rId431">
         <w:r>
           <w:rPr>
             <w:rStyle w:val="Hyperlink"/>
@@ -37208,8 +38275,8 @@
         </w:r>
       </w:hyperlink>
     </w:p>
-    <w:bookmarkEnd w:id="411"/>
-    <w:bookmarkStart w:id="413" w:name="X7acf466e043dea9822f78ede980432d030badec"/>
+    <w:bookmarkEnd w:id="432"/>
+    <w:bookmarkStart w:id="434" w:name="X7acf466e043dea9822f78ede980432d030badec"/>
     <w:p>
       <w:pPr>
         <w:pStyle w:val="Bibliography"/>
@@ -37246,7 +38313,7 @@
       <w:r>
         <w:t xml:space="preserve"> </w:t>
       </w:r>
-      <w:hyperlink r:id="rId412">
+      <w:hyperlink r:id="rId433">
         <w:r>
           <w:rPr>
             <w:rStyle w:val="Hyperlink"/>
@@ -37255,8 +38322,8 @@
         </w:r>
       </w:hyperlink>
     </w:p>
-    <w:bookmarkEnd w:id="413"/>
-    <w:bookmarkStart w:id="414" w:name="X7b3c79bfb7654af1f4b03dba64dad1a6765c972"/>
+    <w:bookmarkEnd w:id="434"/>
+    <w:bookmarkStart w:id="435" w:name="X7b3c79bfb7654af1f4b03dba64dad1a6765c972"/>
     <w:p>
       <w:pPr>
         <w:pStyle w:val="Bibliography"/>
@@ -37348,8 +38415,8 @@
         <w:t xml:space="preserve">. R: A Language and Environment for Statistical Computing.</w:t>
       </w:r>
     </w:p>
-    <w:bookmarkEnd w:id="414"/>
-    <w:bookmarkStart w:id="416" w:name="X03164288fbe6d761b530723d503a71767864c64"/>
+    <w:bookmarkEnd w:id="435"/>
+    <w:bookmarkStart w:id="437" w:name="X03164288fbe6d761b530723d503a71767864c64"/>
     <w:p>
       <w:pPr>
         <w:pStyle w:val="Bibliography"/>
@@ -37398,7 +38465,7 @@
       <w:r>
         <w:t xml:space="preserve"> </w:t>
       </w:r>
-      <w:hyperlink r:id="rId415">
+      <w:hyperlink r:id="rId436">
         <w:r>
           <w:rPr>
             <w:rStyle w:val="Hyperlink"/>
@@ -37407,8 +38474,8 @@
         </w:r>
       </w:hyperlink>
     </w:p>
-    <w:bookmarkEnd w:id="416"/>
-    <w:bookmarkStart w:id="418" w:name="ref-thoroughmanRapidReshapingHuman2005"/>
+    <w:bookmarkEnd w:id="437"/>
+    <w:bookmarkStart w:id="439" w:name="ref-thoroughmanRapidReshapingHuman2005"/>
     <w:p>
       <w:pPr>
         <w:pStyle w:val="Bibliography"/>
@@ -37466,7 +38533,7 @@
       <w:r>
         <w:t xml:space="preserve"> </w:t>
       </w:r>
-      <w:hyperlink r:id="rId417">
+      <w:hyperlink r:id="rId438">
         <w:r>
           <w:rPr>
             <w:rStyle w:val="Hyperlink"/>
@@ -37475,8 +38542,8 @@
         </w:r>
       </w:hyperlink>
     </w:p>
-    <w:bookmarkEnd w:id="418"/>
-    <w:bookmarkStart w:id="420" w:name="ref-twomeyAllRightNoises2018"/>
+    <w:bookmarkEnd w:id="439"/>
+    <w:bookmarkStart w:id="441" w:name="ref-twomeyAllRightNoises2018"/>
     <w:p>
       <w:pPr>
         <w:pStyle w:val="Bibliography"/>
@@ -37531,7 +38598,7 @@
       <w:r>
         <w:t xml:space="preserve"> </w:t>
       </w:r>
-      <w:hyperlink r:id="rId419">
+      <w:hyperlink r:id="rId440">
         <w:r>
           <w:rPr>
             <w:rStyle w:val="Hyperlink"/>
@@ -37540,8 +38607,8 @@
         </w:r>
       </w:hyperlink>
     </w:p>
-    <w:bookmarkEnd w:id="420"/>
-    <w:bookmarkStart w:id="422" w:name="ref-vandamMappingShapeVisuomotor2015"/>
+    <w:bookmarkEnd w:id="441"/>
+    <w:bookmarkStart w:id="443" w:name="ref-vandamMappingShapeVisuomotor2015"/>
     <w:p>
       <w:pPr>
         <w:pStyle w:val="Bibliography"/>
@@ -37644,7 +38711,7 @@
       <w:r>
         <w:t xml:space="preserve"> </w:t>
       </w:r>
-      <w:hyperlink r:id="rId421">
+      <w:hyperlink r:id="rId442">
         <w:r>
           <w:rPr>
             <w:rStyle w:val="Hyperlink"/>
@@ -37653,8 +38720,8 @@
         </w:r>
       </w:hyperlink>
     </w:p>
-    <w:bookmarkEnd w:id="422"/>
-    <w:bookmarkStart w:id="424" w:name="ref-vanrossumSchmidtSchemaTheory1990"/>
+    <w:bookmarkEnd w:id="443"/>
+    <w:bookmarkStart w:id="445" w:name="ref-vanrossumSchmidtSchemaTheory1990"/>
     <w:p>
       <w:pPr>
         <w:pStyle w:val="Bibliography"/>
@@ -37691,7 +38758,7 @@
       <w:r>
         <w:t xml:space="preserve"> </w:t>
       </w:r>
-      <w:hyperlink r:id="rId423">
+      <w:hyperlink r:id="rId444">
         <w:r>
           <w:rPr>
             <w:rStyle w:val="Hyperlink"/>
@@ -37700,8 +38767,8 @@
         </w:r>
       </w:hyperlink>
     </w:p>
-    <w:bookmarkEnd w:id="424"/>
-    <w:bookmarkStart w:id="426" w:name="ref-vigoLearningDifficultyVisual2018"/>
+    <w:bookmarkEnd w:id="445"/>
+    <w:bookmarkStart w:id="447" w:name="ref-vigoLearningDifficultyVisual2018"/>
     <w:p>
       <w:pPr>
         <w:pStyle w:val="Bibliography"/>
@@ -37750,7 +38817,7 @@
       <w:r>
         <w:t xml:space="preserve"> </w:t>
       </w:r>
-      <w:hyperlink r:id="rId425">
+      <w:hyperlink r:id="rId446">
         <w:r>
           <w:rPr>
             <w:rStyle w:val="Hyperlink"/>
@@ -37759,8 +38826,8 @@
         </w:r>
       </w:hyperlink>
     </w:p>
-    <w:bookmarkEnd w:id="426"/>
-    <w:bookmarkStart w:id="428" w:name="Xc20614634450232b72de235f33b047d0be1d2df"/>
+    <w:bookmarkEnd w:id="447"/>
+    <w:bookmarkStart w:id="449" w:name="Xc20614634450232b72de235f33b047d0be1d2df"/>
     <w:p>
       <w:pPr>
         <w:pStyle w:val="Bibliography"/>
@@ -37797,7 +38864,7 @@
       <w:r>
         <w:t xml:space="preserve"> </w:t>
       </w:r>
-      <w:hyperlink r:id="rId427">
+      <w:hyperlink r:id="rId448">
         <w:r>
           <w:rPr>
             <w:rStyle w:val="Hyperlink"/>
@@ -37806,8 +38873,8 @@
         </w:r>
       </w:hyperlink>
     </w:p>
-    <w:bookmarkEnd w:id="428"/>
-    <w:bookmarkStart w:id="430" w:name="Xa1f5217e32b615353abfd0cc58ec156e1340f18"/>
+    <w:bookmarkEnd w:id="449"/>
+    <w:bookmarkStart w:id="451" w:name="Xa1f5217e32b615353abfd0cc58ec156e1340f18"/>
     <w:p>
       <w:pPr>
         <w:pStyle w:val="Bibliography"/>
@@ -37844,7 +38911,7 @@
       <w:r>
         <w:t xml:space="preserve"> </w:t>
       </w:r>
-      <w:hyperlink r:id="rId429">
+      <w:hyperlink r:id="rId450">
         <w:r>
           <w:rPr>
             <w:rStyle w:val="Hyperlink"/>
@@ -37853,8 +38920,8 @@
         </w:r>
       </w:hyperlink>
     </w:p>
-    <w:bookmarkEnd w:id="430"/>
-    <w:bookmarkStart w:id="432" w:name="ref-wifallReachingResponseSelection2017"/>
+    <w:bookmarkEnd w:id="451"/>
+    <w:bookmarkStart w:id="453" w:name="ref-wifallReachingResponseSelection2017"/>
     <w:p>
       <w:pPr>
         <w:pStyle w:val="Bibliography"/>
@@ -37903,7 +38970,7 @@
       <w:r>
         <w:t xml:space="preserve"> </w:t>
       </w:r>
-      <w:hyperlink r:id="rId431">
+      <w:hyperlink r:id="rId452">
         <w:r>
           <w:rPr>
             <w:rStyle w:val="Hyperlink"/>
@@ -37912,8 +38979,8 @@
         </w:r>
       </w:hyperlink>
     </w:p>
-    <w:bookmarkEnd w:id="432"/>
-    <w:bookmarkStart w:id="434" w:name="Xedde1589a4463afc15faa24be41c02163e3402a"/>
+    <w:bookmarkEnd w:id="453"/>
+    <w:bookmarkStart w:id="455" w:name="Xedde1589a4463afc15faa24be41c02163e3402a"/>
     <w:p>
       <w:pPr>
         <w:pStyle w:val="Bibliography"/>
@@ -37950,7 +39017,7 @@
       <w:r>
         <w:t xml:space="preserve"> </w:t>
       </w:r>
-      <w:hyperlink r:id="rId433">
+      <w:hyperlink r:id="rId454">
         <w:r>
           <w:rPr>
             <w:rStyle w:val="Hyperlink"/>
@@ -37959,8 +39026,8 @@
         </w:r>
       </w:hyperlink>
     </w:p>
-    <w:bookmarkEnd w:id="434"/>
-    <w:bookmarkStart w:id="436" w:name="ref-willeyLongtermMotorLearning2018"/>
+    <w:bookmarkEnd w:id="455"/>
+    <w:bookmarkStart w:id="457" w:name="ref-willeyLongtermMotorLearning2018"/>
     <w:p>
       <w:pPr>
         <w:pStyle w:val="Bibliography"/>
@@ -38009,7 +39076,7 @@
       <w:r>
         <w:t xml:space="preserve"> </w:t>
       </w:r>
-      <w:hyperlink r:id="rId435">
+      <w:hyperlink r:id="rId456">
         <w:r>
           <w:rPr>
             <w:rStyle w:val="Hyperlink"/>
@@ -38018,8 +39085,8 @@
         </w:r>
       </w:hyperlink>
     </w:p>
-    <w:bookmarkEnd w:id="436"/>
-    <w:bookmarkStart w:id="438" w:name="ref-wonnacottInputEffectsAcquisition2012"/>
+    <w:bookmarkEnd w:id="457"/>
+    <w:bookmarkStart w:id="459" w:name="ref-wonnacottInputEffectsAcquisition2012"/>
     <w:p>
       <w:pPr>
         <w:pStyle w:val="Bibliography"/>
@@ -38056,7 +39123,7 @@
       <w:r>
         <w:t xml:space="preserve"> </w:t>
       </w:r>
-      <w:hyperlink r:id="rId437">
+      <w:hyperlink r:id="rId458">
         <w:r>
           <w:rPr>
             <w:rStyle w:val="Hyperlink"/>
@@ -38065,8 +39132,8 @@
         </w:r>
       </w:hyperlink>
     </w:p>
-    <w:bookmarkEnd w:id="438"/>
-    <w:bookmarkStart w:id="440" w:name="Xc1faf3e1694bc67f4086f5bf946ea1e179ceee4"/>
+    <w:bookmarkEnd w:id="459"/>
+    <w:bookmarkStart w:id="461" w:name="Xc1faf3e1694bc67f4086f5bf946ea1e179ceee4"/>
     <w:p>
       <w:pPr>
         <w:pStyle w:val="Bibliography"/>
@@ -38136,7 +39203,7 @@
       <w:r>
         <w:t xml:space="preserve"> </w:t>
       </w:r>
-      <w:hyperlink r:id="rId439">
+      <w:hyperlink r:id="rId460">
         <w:r>
           <w:rPr>
             <w:rStyle w:val="Hyperlink"/>
@@ -38145,8 +39212,8 @@
         </w:r>
       </w:hyperlink>
     </w:p>
-    <w:bookmarkEnd w:id="440"/>
-    <w:bookmarkStart w:id="442" w:name="ref-wrisbergTrainingProductionNovel1984"/>
+    <w:bookmarkEnd w:id="461"/>
+    <w:bookmarkStart w:id="463" w:name="ref-wrisbergTrainingProductionNovel1984"/>
     <w:p>
       <w:pPr>
         <w:pStyle w:val="Bibliography"/>
@@ -38195,7 +39262,7 @@
       <w:r>
         <w:t xml:space="preserve"> </w:t>
       </w:r>
-      <w:hyperlink r:id="rId441">
+      <w:hyperlink r:id="rId462">
         <w:r>
           <w:rPr>
             <w:rStyle w:val="Hyperlink"/>
@@ -38204,8 +39271,8 @@
         </w:r>
       </w:hyperlink>
     </w:p>
-    <w:bookmarkEnd w:id="442"/>
-    <w:bookmarkStart w:id="444" w:name="X58e2523dae4b1c5dbcd316e961b03f5be2321b7"/>
+    <w:bookmarkEnd w:id="463"/>
+    <w:bookmarkStart w:id="465" w:name="X58e2523dae4b1c5dbcd316e961b03f5be2321b7"/>
     <w:p>
       <w:pPr>
         <w:pStyle w:val="Bibliography"/>
@@ -38284,7 +39351,7 @@
       <w:r>
         <w:t xml:space="preserve"> </w:t>
       </w:r>
-      <w:hyperlink r:id="rId443">
+      <w:hyperlink r:id="rId464">
         <w:r>
           <w:rPr>
             <w:rStyle w:val="Hyperlink"/>
@@ -38293,8 +39360,8 @@
         </w:r>
       </w:hyperlink>
     </w:p>
-    <w:bookmarkEnd w:id="444"/>
-    <w:bookmarkStart w:id="446" w:name="X05a5acade1fdd8bd616f6380d0ca460d0ffe88c"/>
+    <w:bookmarkEnd w:id="465"/>
+    <w:bookmarkStart w:id="467" w:name="X05a5acade1fdd8bd616f6380d0ca460d0ffe88c"/>
     <w:p>
       <w:pPr>
         <w:pStyle w:val="Bibliography"/>
@@ -38373,7 +39440,7 @@
       <w:r>
         <w:t xml:space="preserve"> </w:t>
       </w:r>
-      <w:hyperlink r:id="rId445">
+      <w:hyperlink r:id="rId466">
         <w:r>
           <w:rPr>
             <w:rStyle w:val="Hyperlink"/>
@@ -38382,8 +39449,8 @@
         </w:r>
       </w:hyperlink>
     </w:p>
-    <w:bookmarkEnd w:id="446"/>
-    <w:bookmarkStart w:id="448" w:name="ref-wuSimilaritiesDifferencesSpatial2020"/>
+    <w:bookmarkEnd w:id="467"/>
+    <w:bookmarkStart w:id="469" w:name="ref-wuSimilaritiesDifferencesSpatial2020"/>
     <w:p>
       <w:pPr>
         <w:pStyle w:val="Bibliography"/>
@@ -38420,7 +39487,7 @@
       <w:r>
         <w:t xml:space="preserve"> </w:t>
       </w:r>
-      <w:hyperlink r:id="rId447">
+      <w:hyperlink r:id="rId468">
         <w:r>
           <w:rPr>
             <w:rStyle w:val="Hyperlink"/>
@@ -38429,8 +39496,8 @@
         </w:r>
       </w:hyperlink>
     </w:p>
-    <w:bookmarkEnd w:id="448"/>
-    <w:bookmarkStart w:id="450" w:name="ref-wulfEffectTypePractice1991"/>
+    <w:bookmarkEnd w:id="469"/>
+    <w:bookmarkStart w:id="471" w:name="ref-wulfEffectTypePractice1991"/>
     <w:p>
       <w:pPr>
         <w:pStyle w:val="Bibliography"/>
@@ -38467,7 +39534,7 @@
       <w:r>
         <w:t xml:space="preserve"> </w:t>
       </w:r>
-      <w:hyperlink r:id="rId449">
+      <w:hyperlink r:id="rId470">
         <w:r>
           <w:rPr>
             <w:rStyle w:val="Hyperlink"/>
@@ -38476,8 +39543,8 @@
         </w:r>
       </w:hyperlink>
     </w:p>
-    <w:bookmarkEnd w:id="450"/>
-    <w:bookmarkStart w:id="451" w:name="ref-wulfVariabilityPracticeImplicit1997"/>
+    <w:bookmarkEnd w:id="471"/>
+    <w:bookmarkStart w:id="472" w:name="ref-wulfVariabilityPracticeImplicit1997"/>
     <w:p>
       <w:pPr>
         <w:pStyle w:val="Bibliography"/>
@@ -38541,8 +39608,8 @@
         <w:t xml:space="preserve">.</w:t>
       </w:r>
     </w:p>
-    <w:bookmarkEnd w:id="451"/>
-    <w:bookmarkStart w:id="453" w:name="ref-yangGeneralLearningAbility2020"/>
+    <w:bookmarkEnd w:id="472"/>
+    <w:bookmarkStart w:id="474" w:name="ref-yangGeneralLearningAbility2020"/>
     <w:p>
       <w:pPr>
         <w:pStyle w:val="Bibliography"/>
@@ -38579,7 +39646,7 @@
       <w:r>
         <w:t xml:space="preserve"> </w:t>
       </w:r>
-      <w:hyperlink r:id="rId452">
+      <w:hyperlink r:id="rId473">
         <w:r>
           <w:rPr>
             <w:rStyle w:val="Hyperlink"/>
@@ -38588,8 +39655,8 @@
         </w:r>
       </w:hyperlink>
     </w:p>
-    <w:bookmarkEnd w:id="453"/>
-    <w:bookmarkStart w:id="455" w:name="Xea24fb841ed3c121e2d9fcd335e33f8b38a7184"/>
+    <w:bookmarkEnd w:id="474"/>
+    <w:bookmarkStart w:id="476" w:name="Xea24fb841ed3c121e2d9fcd335e33f8b38a7184"/>
     <w:p>
       <w:pPr>
         <w:pStyle w:val="Bibliography"/>
@@ -38638,7 +39705,7 @@
       <w:r>
         <w:t xml:space="preserve"> </w:t>
       </w:r>
-      <w:hyperlink r:id="rId454">
+      <w:hyperlink r:id="rId475">
         <w:r>
           <w:rPr>
             <w:rStyle w:val="Hyperlink"/>
@@ -38647,11 +39714,11 @@
         </w:r>
       </w:hyperlink>
     </w:p>
-    <w:bookmarkEnd w:id="455"/>
-    <w:bookmarkEnd w:id="456"/>
-    <w:bookmarkEnd w:id="457"/>
-    <w:bookmarkEnd w:id="458"/>
-    <w:bookmarkEnd w:id="459"/>
+    <w:bookmarkEnd w:id="476"/>
+    <w:bookmarkEnd w:id="477"/>
+    <w:bookmarkEnd w:id="478"/>
+    <w:bookmarkEnd w:id="479"/>
+    <w:bookmarkEnd w:id="480"/>
     <w:sectPr/>
   </w:body>
 </w:document>

</xml_diff>

<commit_message>
re-render after fixing ugs revision issues
</commit_message>
<xml_diff>
--- a/docs/Manuscript/output/TG_Full_Dissertation.docx
+++ b/docs/Manuscript/output/TG_Full_Dissertation.docx
@@ -6270,7 +6270,7 @@
             <w:r>
               <w:drawing>
                 <wp:inline>
-                  <wp:extent cx="5334000" cy="1905000"/>
+                  <wp:extent cx="5334000" cy="1600200"/>
                   <wp:effectExtent b="0" l="0" r="0" t="0"/>
                   <wp:docPr descr="" title="" id="91" name="Picture"/>
                   <a:graphic>
@@ -6291,7 +6291,7 @@
                         <pic:spPr bwMode="auto">
                           <a:xfrm>
                             <a:off x="0" y="0"/>
-                            <a:ext cx="5334000" cy="1905000"/>
+                            <a:ext cx="5334000" cy="1600200"/>
                           </a:xfrm>
                           <a:prstGeom prst="rect">
                             <a:avLst/>
@@ -8159,7 +8159,7 @@
             <w:r>
               <w:drawing>
                 <wp:inline>
-                  <wp:extent cx="5334000" cy="1676400"/>
+                  <wp:extent cx="5334000" cy="1600200"/>
                   <wp:effectExtent b="0" l="0" r="0" t="0"/>
                   <wp:docPr descr="" title="" id="108" name="Picture"/>
                   <a:graphic>
@@ -8180,7 +8180,7 @@
                         <pic:spPr bwMode="auto">
                           <a:xfrm>
                             <a:off x="0" y="0"/>
-                            <a:ext cx="5334000" cy="1676400"/>
+                            <a:ext cx="5334000" cy="1600200"/>
                           </a:xfrm>
                           <a:prstGeom prst="rect">
                             <a:avLst/>

</xml_diff>